<commit_message>
nmv 12 02 2024
</commit_message>
<xml_diff>
--- a/TS-Padam/TS-6.1/TS 6.1 Malayalam Pada Paatam Corrections.docx
+++ b/TS-Padam/TS-6.1/TS 6.1 Malayalam Pada Paatam Corrections.docx
@@ -1,6 +1,6 @@
 
 <file path=word/document.xml><?xml version="1.0" encoding="utf-8"?>
-<w:document xmlns:wpc="http://schemas.microsoft.com/office/word/2010/wordprocessingCanvas" xmlns:cx="http://schemas.microsoft.com/office/drawing/2014/chartex" xmlns:cx1="http://schemas.microsoft.com/office/drawing/2015/9/8/chartex" xmlns:cx2="http://schemas.microsoft.com/office/drawing/2015/10/21/chartex" xmlns:cx3="http://schemas.microsoft.com/office/drawing/2016/5/9/chartex" xmlns:cx4="http://schemas.microsoft.com/office/drawing/2016/5/10/chartex" xmlns:cx5="http://schemas.microsoft.com/office/drawing/2016/5/11/chartex" xmlns:cx6="http://schemas.microsoft.com/office/drawing/2016/5/12/chartex" xmlns:cx7="http://schemas.microsoft.com/office/drawing/2016/5/13/chartex" xmlns:cx8="http://schemas.microsoft.com/office/drawing/2016/5/14/chartex" xmlns:mc="http://schemas.openxmlformats.org/markup-compatibility/2006" xmlns:aink="http://schemas.microsoft.com/office/drawing/2016/ink" xmlns:am3d="http://schemas.microsoft.com/office/drawing/2017/model3d" xmlns:o="urn:schemas-microsoft-com:office:office" xmlns:oel="http://schemas.microsoft.com/office/2019/extlst" xmlns:r="http://schemas.openxmlformats.org/officeDocument/2006/relationships" xmlns:m="http://schemas.openxmlformats.org/officeDocument/2006/math" xmlns:v="urn:schemas-microsoft-com:vml" xmlns:wp14="http://schemas.microsoft.com/office/word/2010/wordprocessingDrawing" xmlns:wp="http://schemas.openxmlformats.org/drawingml/2006/wordprocessingDrawing" xmlns:w10="urn:schemas-microsoft-com:office:word" xmlns:w="http://schemas.openxmlformats.org/wordprocessingml/2006/main" xmlns:w14="http://schemas.microsoft.com/office/word/2010/wordml" xmlns:w15="http://schemas.microsoft.com/office/word/2012/wordml" xmlns:w16cex="http://schemas.microsoft.com/office/word/2018/wordml/cex" xmlns:w16cid="http://schemas.microsoft.com/office/word/2016/wordml/cid" xmlns:w16="http://schemas.microsoft.com/office/word/2018/wordml" xmlns:w16du="http://schemas.microsoft.com/office/word/2023/wordml/word16du" xmlns:w16sdtdh="http://schemas.microsoft.com/office/word/2020/wordml/sdtdatahash" xmlns:w16se="http://schemas.microsoft.com/office/word/2015/wordml/symex" xmlns:wpg="http://schemas.microsoft.com/office/word/2010/wordprocessingGroup" xmlns:wpi="http://schemas.microsoft.com/office/word/2010/wordprocessingInk" xmlns:wne="http://schemas.microsoft.com/office/word/2006/wordml" xmlns:wps="http://schemas.microsoft.com/office/word/2010/wordprocessingShape" mc:Ignorable="w14 w15 w16se w16cid w16 w16cex w16sdtdh w16du wp14">
+<w:document xmlns:wpc="http://schemas.microsoft.com/office/word/2010/wordprocessingCanvas" xmlns:cx="http://schemas.microsoft.com/office/drawing/2014/chartex" xmlns:cx1="http://schemas.microsoft.com/office/drawing/2015/9/8/chartex" xmlns:cx2="http://schemas.microsoft.com/office/drawing/2015/10/21/chartex" xmlns:cx3="http://schemas.microsoft.com/office/drawing/2016/5/9/chartex" xmlns:cx4="http://schemas.microsoft.com/office/drawing/2016/5/10/chartex" xmlns:cx5="http://schemas.microsoft.com/office/drawing/2016/5/11/chartex" xmlns:cx6="http://schemas.microsoft.com/office/drawing/2016/5/12/chartex" xmlns:cx7="http://schemas.microsoft.com/office/drawing/2016/5/13/chartex" xmlns:cx8="http://schemas.microsoft.com/office/drawing/2016/5/14/chartex" xmlns:mc="http://schemas.openxmlformats.org/markup-compatibility/2006" xmlns:aink="http://schemas.microsoft.com/office/drawing/2016/ink" xmlns:am3d="http://schemas.microsoft.com/office/drawing/2017/model3d" xmlns:o="urn:schemas-microsoft-com:office:office" xmlns:oel="http://schemas.microsoft.com/office/2019/extlst" xmlns:r="http://schemas.openxmlformats.org/officeDocument/2006/relationships" xmlns:m="http://schemas.openxmlformats.org/officeDocument/2006/math" xmlns:v="urn:schemas-microsoft-com:vml" xmlns:wp14="http://schemas.microsoft.com/office/word/2010/wordprocessingDrawing" xmlns:wp="http://schemas.openxmlformats.org/drawingml/2006/wordprocessingDrawing" xmlns:w10="urn:schemas-microsoft-com:office:word" xmlns:w="http://schemas.openxmlformats.org/wordprocessingml/2006/main" xmlns:w14="http://schemas.microsoft.com/office/word/2010/wordml" xmlns:w15="http://schemas.microsoft.com/office/word/2012/wordml" xmlns:w16cex="http://schemas.microsoft.com/office/word/2018/wordml/cex" xmlns:w16cid="http://schemas.microsoft.com/office/word/2016/wordml/cid" xmlns:w16="http://schemas.microsoft.com/office/word/2018/wordml" xmlns:w16du="http://schemas.microsoft.com/office/word/2023/wordml/word16du" xmlns:w16sdtdh="http://schemas.microsoft.com/office/word/2020/wordml/sdtdatahash" xmlns:w16sdtfl="http://schemas.microsoft.com/office/word/2024/wordml/sdtformatlock" xmlns:w16se="http://schemas.microsoft.com/office/word/2015/wordml/symex" xmlns:wpg="http://schemas.microsoft.com/office/word/2010/wordprocessingGroup" xmlns:wpi="http://schemas.microsoft.com/office/word/2010/wordprocessingInk" xmlns:wne="http://schemas.microsoft.com/office/word/2006/wordml" xmlns:wps="http://schemas.microsoft.com/office/word/2010/wordprocessingShape" mc:Ignorable="w14 w15 w16se w16cid w16 w16cex w16sdtdh w16sdtfl w16du wp14">
   <w:body>
     <w:p>
       <w:pPr>
@@ -51,7 +51,18 @@
           <w:szCs w:val="32"/>
           <w:u w:val="single"/>
         </w:rPr>
-        <w:t xml:space="preserve">Observed till </w:t>
+        <w:t xml:space="preserve">Observed </w:t>
+      </w:r>
+      <w:proofErr w:type="gramStart"/>
+      <w:r>
+        <w:rPr>
+          <w:b/>
+          <w:bCs/>
+          <w:sz w:val="32"/>
+          <w:szCs w:val="32"/>
+          <w:u w:val="single"/>
+        </w:rPr>
+        <w:t xml:space="preserve">till </w:t>
       </w:r>
       <w:r>
         <w:rPr>
@@ -64,6 +75,7 @@
         </w:rPr>
         <w:t>?????</w:t>
       </w:r>
+      <w:proofErr w:type="gramEnd"/>
     </w:p>
     <w:p>
       <w:pPr>
@@ -184,6 +196,395 @@
       </w:tr>
       <w:tr>
         <w:trPr>
+          <w:trHeight w:val="1413"/>
+        </w:trPr>
+        <w:tc>
+          <w:tcPr>
+            <w:tcW w:w="3310" w:type="dxa"/>
+          </w:tcPr>
+          <w:p>
+            <w:pPr>
+              <w:widowControl w:val="0"/>
+              <w:autoSpaceDE w:val="0"/>
+              <w:autoSpaceDN w:val="0"/>
+              <w:adjustRightInd w:val="0"/>
+              <w:rPr>
+                <w:rFonts w:cs="Arial"/>
+                <w:b/>
+                <w:bCs/>
+                <w:sz w:val="28"/>
+                <w:szCs w:val="28"/>
+              </w:rPr>
+            </w:pPr>
+            <w:bookmarkStart w:id="0" w:name="_Hlk190160363"/>
+            <w:r>
+              <w:rPr>
+                <w:rFonts w:cs="Arial"/>
+                <w:b/>
+                <w:bCs/>
+                <w:sz w:val="28"/>
+                <w:szCs w:val="28"/>
+              </w:rPr>
+              <w:t xml:space="preserve">TS </w:t>
+            </w:r>
+            <w:proofErr w:type="gramStart"/>
+            <w:r>
+              <w:rPr>
+                <w:rFonts w:cs="Arial"/>
+                <w:b/>
+                <w:bCs/>
+                <w:sz w:val="28"/>
+                <w:szCs w:val="28"/>
+              </w:rPr>
+              <w:t>6.1.</w:t>
+            </w:r>
+            <w:r>
+              <w:rPr>
+                <w:rFonts w:cs="Arial"/>
+                <w:b/>
+                <w:bCs/>
+                <w:sz w:val="28"/>
+                <w:szCs w:val="28"/>
+              </w:rPr>
+              <w:t xml:space="preserve">1.7 </w:t>
+            </w:r>
+            <w:r>
+              <w:rPr>
+                <w:rFonts w:cs="Arial"/>
+                <w:b/>
+                <w:bCs/>
+                <w:sz w:val="28"/>
+                <w:szCs w:val="28"/>
+              </w:rPr>
+              <w:t xml:space="preserve"> -</w:t>
+            </w:r>
+            <w:proofErr w:type="gramEnd"/>
+            <w:r>
+              <w:rPr>
+                <w:rFonts w:cs="Arial"/>
+                <w:b/>
+                <w:bCs/>
+                <w:sz w:val="28"/>
+                <w:szCs w:val="28"/>
+              </w:rPr>
+              <w:t xml:space="preserve"> </w:t>
+            </w:r>
+            <w:r>
+              <w:rPr>
+                <w:rFonts w:cs="Arial"/>
+                <w:b/>
+                <w:bCs/>
+                <w:sz w:val="28"/>
+                <w:szCs w:val="28"/>
+              </w:rPr>
+              <w:t>Vaakyam</w:t>
+            </w:r>
+          </w:p>
+          <w:p>
+            <w:pPr>
+              <w:widowControl w:val="0"/>
+              <w:autoSpaceDE w:val="0"/>
+              <w:autoSpaceDN w:val="0"/>
+              <w:adjustRightInd w:val="0"/>
+              <w:rPr>
+                <w:b/>
+                <w:sz w:val="28"/>
+                <w:szCs w:val="28"/>
+              </w:rPr>
+            </w:pPr>
+            <w:r>
+              <w:rPr>
+                <w:b/>
+                <w:sz w:val="28"/>
+                <w:szCs w:val="28"/>
+              </w:rPr>
+              <w:t>Line</w:t>
+            </w:r>
+            <w:r>
+              <w:rPr>
+                <w:b/>
+                <w:sz w:val="28"/>
+                <w:szCs w:val="28"/>
+              </w:rPr>
+              <w:t xml:space="preserve"> No. </w:t>
+            </w:r>
+            <w:r>
+              <w:rPr>
+                <w:b/>
+                <w:sz w:val="28"/>
+                <w:szCs w:val="28"/>
+              </w:rPr>
+              <w:t>2</w:t>
+            </w:r>
+          </w:p>
+          <w:p>
+            <w:pPr>
+              <w:widowControl w:val="0"/>
+              <w:autoSpaceDE w:val="0"/>
+              <w:autoSpaceDN w:val="0"/>
+              <w:adjustRightInd w:val="0"/>
+              <w:rPr>
+                <w:rFonts w:cs="Arial"/>
+                <w:b/>
+                <w:bCs/>
+                <w:sz w:val="28"/>
+                <w:szCs w:val="28"/>
+              </w:rPr>
+            </w:pPr>
+            <w:r>
+              <w:rPr>
+                <w:b/>
+                <w:sz w:val="28"/>
+                <w:szCs w:val="28"/>
+              </w:rPr>
+              <w:t xml:space="preserve">Panchaati No. </w:t>
+            </w:r>
+            <w:r>
+              <w:rPr>
+                <w:b/>
+                <w:sz w:val="28"/>
+                <w:szCs w:val="28"/>
+              </w:rPr>
+              <w:t>7</w:t>
+            </w:r>
+          </w:p>
+        </w:tc>
+        <w:tc>
+          <w:tcPr>
+            <w:tcW w:w="4738" w:type="dxa"/>
+          </w:tcPr>
+          <w:p>
+            <w:pPr>
+              <w:widowControl w:val="0"/>
+              <w:autoSpaceDE w:val="0"/>
+              <w:autoSpaceDN w:val="0"/>
+              <w:adjustRightInd w:val="0"/>
+              <w:rPr>
+                <w:rFonts w:ascii="BRH Malayalam Extra" w:hAnsi="BRH Malayalam Extra" w:cs="BRH Malayalam Extra"/>
+                <w:sz w:val="40"/>
+                <w:szCs w:val="40"/>
+              </w:rPr>
+            </w:pPr>
+            <w:r>
+              <w:rPr>
+                <w:rFonts w:ascii="BRH Malayalam Extra" w:hAnsi="BRH Malayalam Extra" w:cs="BRH Malayalam Extra"/>
+                <w:sz w:val="40"/>
+                <w:szCs w:val="40"/>
+              </w:rPr>
+              <w:t>s¥b—p</w:t>
+            </w:r>
+            <w:r>
+              <w:rPr>
+                <w:rFonts w:ascii="BRH Malayalam Extra" w:hAnsi="BRH Malayalam Extra" w:cs="Kartika"/>
+                <w:sz w:val="34"/>
+                <w:szCs w:val="40"/>
+              </w:rPr>
+              <w:t>–</w:t>
+            </w:r>
+            <w:r>
+              <w:rPr>
+                <w:rFonts w:ascii="BRH Malayalam Extra" w:hAnsi="BRH Malayalam Extra" w:cs="BRH Malayalam Extra"/>
+                <w:sz w:val="40"/>
+                <w:szCs w:val="40"/>
+              </w:rPr>
+              <w:t>ixsz</w:t>
+            </w:r>
+            <w:r>
+              <w:rPr>
+                <w:rFonts w:ascii="BRH Malayalam Extra" w:hAnsi="BRH Malayalam Extra" w:cs="Kartika"/>
+                <w:sz w:val="34"/>
+                <w:szCs w:val="40"/>
+              </w:rPr>
+              <w:t>–</w:t>
+            </w:r>
+            <w:r>
+              <w:rPr>
+                <w:rFonts w:ascii="BRH Malayalam Extra" w:hAnsi="BRH Malayalam Extra" w:cs="BRH Malayalam Extra"/>
+                <w:sz w:val="40"/>
+                <w:szCs w:val="40"/>
+              </w:rPr>
+              <w:t xml:space="preserve">Z§ </w:t>
+            </w:r>
+          </w:p>
+          <w:p>
+            <w:pPr>
+              <w:widowControl w:val="0"/>
+              <w:autoSpaceDE w:val="0"/>
+              <w:autoSpaceDN w:val="0"/>
+              <w:adjustRightInd w:val="0"/>
+              <w:rPr>
+                <w:rFonts w:ascii="BRH Devanagari Extra" w:hAnsi="BRH Devanagari Extra" w:cs="BRH Malayalam Extra"/>
+                <w:sz w:val="36"/>
+                <w:szCs w:val="40"/>
+              </w:rPr>
+            </w:pPr>
+            <w:r>
+              <w:rPr>
+                <w:rFonts w:ascii="BRH Malayalam Extra" w:hAnsi="BRH Malayalam Extra" w:cs="BRH Malayalam Extra"/>
+                <w:sz w:val="40"/>
+                <w:szCs w:val="40"/>
+              </w:rPr>
+              <w:t>Z</w:t>
+            </w:r>
+            <w:r>
+              <w:rPr>
+                <w:rFonts w:ascii="BRH Malayalam Extra" w:hAnsi="BRH Malayalam Extra" w:cs="BRH Malayalam Extra"/>
+                <w:sz w:val="40"/>
+                <w:szCs w:val="40"/>
+                <w:highlight w:val="yellow"/>
+              </w:rPr>
+              <w:t>b</w:t>
+            </w:r>
+            <w:r>
+              <w:rPr>
+                <w:rFonts w:ascii="BRH Malayalam Extra" w:hAnsi="BRH Malayalam Extra" w:cs="Kartika"/>
+                <w:sz w:val="34"/>
+                <w:szCs w:val="40"/>
+              </w:rPr>
+              <w:t>–</w:t>
+            </w:r>
+            <w:r>
+              <w:rPr>
+                <w:rFonts w:ascii="BRH Malayalam Extra" w:hAnsi="BRH Malayalam Extra" w:cs="BRH Malayalam Extra"/>
+                <w:sz w:val="40"/>
+                <w:szCs w:val="40"/>
+              </w:rPr>
+              <w:t>¥exb—öKxi</w:t>
+            </w:r>
+            <w:r>
+              <w:rPr>
+                <w:rFonts w:ascii="BRH Malayalam Extra" w:hAnsi="BRH Malayalam Extra" w:cs="Kartika"/>
+                <w:sz w:val="34"/>
+                <w:szCs w:val="40"/>
+              </w:rPr>
+              <w:t>–</w:t>
+            </w:r>
+            <w:r>
+              <w:rPr>
+                <w:rFonts w:ascii="BRH Malayalam Extra" w:hAnsi="BRH Malayalam Extra" w:cs="BRH Malayalam Extra"/>
+                <w:sz w:val="40"/>
+                <w:szCs w:val="40"/>
+              </w:rPr>
+              <w:t>Z§</w:t>
+            </w:r>
+          </w:p>
+        </w:tc>
+        <w:tc>
+          <w:tcPr>
+            <w:tcW w:w="5220" w:type="dxa"/>
+          </w:tcPr>
+          <w:p>
+            <w:pPr>
+              <w:widowControl w:val="0"/>
+              <w:autoSpaceDE w:val="0"/>
+              <w:autoSpaceDN w:val="0"/>
+              <w:adjustRightInd w:val="0"/>
+              <w:rPr>
+                <w:rFonts w:ascii="BRH Malayalam Extra" w:hAnsi="BRH Malayalam Extra" w:cs="BRH Malayalam Extra"/>
+                <w:sz w:val="40"/>
+                <w:szCs w:val="40"/>
+              </w:rPr>
+            </w:pPr>
+            <w:r>
+              <w:rPr>
+                <w:rFonts w:ascii="BRH Malayalam Extra" w:hAnsi="BRH Malayalam Extra" w:cs="BRH Malayalam Extra"/>
+                <w:sz w:val="40"/>
+                <w:szCs w:val="40"/>
+              </w:rPr>
+              <w:t>s¥b—p</w:t>
+            </w:r>
+            <w:r>
+              <w:rPr>
+                <w:rFonts w:ascii="BRH Malayalam Extra" w:hAnsi="BRH Malayalam Extra" w:cs="Kartika"/>
+                <w:sz w:val="34"/>
+                <w:szCs w:val="40"/>
+              </w:rPr>
+              <w:t>–</w:t>
+            </w:r>
+            <w:r>
+              <w:rPr>
+                <w:rFonts w:ascii="BRH Malayalam Extra" w:hAnsi="BRH Malayalam Extra" w:cs="BRH Malayalam Extra"/>
+                <w:sz w:val="40"/>
+                <w:szCs w:val="40"/>
+              </w:rPr>
+              <w:t>ixsz</w:t>
+            </w:r>
+            <w:r>
+              <w:rPr>
+                <w:rFonts w:ascii="BRH Malayalam Extra" w:hAnsi="BRH Malayalam Extra" w:cs="Kartika"/>
+                <w:sz w:val="34"/>
+                <w:szCs w:val="40"/>
+              </w:rPr>
+              <w:t>–</w:t>
+            </w:r>
+            <w:r>
+              <w:rPr>
+                <w:rFonts w:ascii="BRH Malayalam Extra" w:hAnsi="BRH Malayalam Extra" w:cs="BRH Malayalam Extra"/>
+                <w:sz w:val="40"/>
+                <w:szCs w:val="40"/>
+              </w:rPr>
+              <w:t xml:space="preserve">Z§ </w:t>
+            </w:r>
+          </w:p>
+          <w:p>
+            <w:pPr>
+              <w:widowControl w:val="0"/>
+              <w:autoSpaceDE w:val="0"/>
+              <w:autoSpaceDN w:val="0"/>
+              <w:adjustRightInd w:val="0"/>
+              <w:rPr>
+                <w:rFonts w:ascii="BRH Devanagari Extra" w:hAnsi="BRH Devanagari Extra" w:cs="BRH Malayalam Extra"/>
+                <w:sz w:val="36"/>
+                <w:szCs w:val="40"/>
+              </w:rPr>
+            </w:pPr>
+            <w:r>
+              <w:rPr>
+                <w:rFonts w:ascii="BRH Malayalam Extra" w:hAnsi="BRH Malayalam Extra" w:cs="BRH Malayalam Extra"/>
+                <w:sz w:val="40"/>
+                <w:szCs w:val="40"/>
+              </w:rPr>
+              <w:t>Z</w:t>
+            </w:r>
+            <w:r>
+              <w:rPr>
+                <w:rFonts w:ascii="BRH Malayalam Extra" w:hAnsi="BRH Malayalam Extra" w:cs="BRH Malayalam Extra"/>
+                <w:sz w:val="40"/>
+                <w:szCs w:val="40"/>
+                <w:highlight w:val="green"/>
+              </w:rPr>
+              <w:t>b</w:t>
+            </w:r>
+            <w:r>
+              <w:rPr>
+                <w:rFonts w:ascii="BRH Malayalam Extra" w:hAnsi="BRH Malayalam Extra" w:cs="BRH Malayalam Extra"/>
+                <w:sz w:val="40"/>
+                <w:szCs w:val="40"/>
+              </w:rPr>
+              <w:t>¥exb—öKxi</w:t>
+            </w:r>
+            <w:r>
+              <w:rPr>
+                <w:rFonts w:ascii="BRH Malayalam Extra" w:hAnsi="BRH Malayalam Extra" w:cs="Kartika"/>
+                <w:sz w:val="34"/>
+                <w:szCs w:val="40"/>
+              </w:rPr>
+              <w:t>–</w:t>
+            </w:r>
+            <w:r>
+              <w:rPr>
+                <w:rFonts w:ascii="BRH Malayalam Extra" w:hAnsi="BRH Malayalam Extra" w:cs="BRH Malayalam Extra"/>
+                <w:sz w:val="40"/>
+                <w:szCs w:val="40"/>
+              </w:rPr>
+              <w:t>Z§</w:t>
+            </w:r>
+          </w:p>
+        </w:tc>
+      </w:tr>
+      <w:bookmarkEnd w:id="0"/>
+      <w:tr>
+        <w:trPr>
           <w:trHeight w:val="1002"/>
         </w:trPr>
         <w:tc>
@@ -212,38 +613,40 @@
                 <w:sz w:val="28"/>
                 <w:szCs w:val="28"/>
               </w:rPr>
-              <w:t>TS 6.1.</w:t>
-            </w:r>
-            <w:r>
-              <w:rPr>
-                <w:rFonts w:cs="Arial"/>
-                <w:b/>
-                <w:bCs/>
-                <w:sz w:val="28"/>
-                <w:szCs w:val="28"/>
-              </w:rPr>
-              <w:t>6</w:t>
-            </w:r>
-            <w:r>
-              <w:rPr>
-                <w:rFonts w:cs="Arial"/>
-                <w:b/>
-                <w:bCs/>
-                <w:sz w:val="28"/>
-                <w:szCs w:val="28"/>
-              </w:rPr>
-              <w:t>.</w:t>
-            </w:r>
-            <w:r>
-              <w:rPr>
-                <w:rFonts w:cs="Arial"/>
-                <w:b/>
-                <w:bCs/>
-                <w:sz w:val="28"/>
-                <w:szCs w:val="28"/>
-              </w:rPr>
-              <w:t>4</w:t>
-            </w:r>
+              <w:t xml:space="preserve">TS </w:t>
+            </w:r>
+            <w:proofErr w:type="gramStart"/>
+            <w:r>
+              <w:rPr>
+                <w:rFonts w:cs="Arial"/>
+                <w:b/>
+                <w:bCs/>
+                <w:sz w:val="28"/>
+                <w:szCs w:val="28"/>
+              </w:rPr>
+              <w:t>6.1.</w:t>
+            </w:r>
+            <w:r>
+              <w:rPr>
+                <w:rFonts w:cs="Arial"/>
+                <w:b/>
+                <w:bCs/>
+                <w:sz w:val="28"/>
+                <w:szCs w:val="28"/>
+              </w:rPr>
+              <w:t xml:space="preserve">6.4 </w:t>
+            </w:r>
+            <w:r>
+              <w:rPr>
+                <w:rFonts w:cs="Arial"/>
+                <w:b/>
+                <w:bCs/>
+                <w:sz w:val="28"/>
+                <w:szCs w:val="28"/>
+              </w:rPr>
+              <w:t xml:space="preserve"> -</w:t>
+            </w:r>
+            <w:proofErr w:type="gramEnd"/>
             <w:r>
               <w:rPr>
                 <w:rFonts w:cs="Arial"/>
@@ -253,16 +656,6 @@
                 <w:szCs w:val="28"/>
               </w:rPr>
               <w:t xml:space="preserve"> </w:t>
-            </w:r>
-            <w:r>
-              <w:rPr>
-                <w:rFonts w:cs="Arial"/>
-                <w:b/>
-                <w:bCs/>
-                <w:sz w:val="28"/>
-                <w:szCs w:val="28"/>
-              </w:rPr>
-              <w:t xml:space="preserve"> - </w:t>
             </w:r>
             <w:r>
               <w:rPr>
@@ -485,7 +878,18 @@
                 <w:sz w:val="28"/>
                 <w:szCs w:val="28"/>
               </w:rPr>
-              <w:t>TS 6.1</w:t>
+              <w:t xml:space="preserve">TS </w:t>
+            </w:r>
+            <w:proofErr w:type="gramStart"/>
+            <w:r>
+              <w:rPr>
+                <w:rFonts w:cs="Arial"/>
+                <w:b/>
+                <w:bCs/>
+                <w:sz w:val="28"/>
+                <w:szCs w:val="28"/>
+              </w:rPr>
+              <w:t>6.1</w:t>
             </w:r>
             <w:r>
               <w:rPr>
@@ -535,7 +939,18 @@
                 <w:sz w:val="28"/>
                 <w:szCs w:val="28"/>
               </w:rPr>
-              <w:t xml:space="preserve"> - </w:t>
+              <w:t xml:space="preserve"> -</w:t>
+            </w:r>
+            <w:proofErr w:type="gramEnd"/>
+            <w:r>
+              <w:rPr>
+                <w:rFonts w:cs="Arial"/>
+                <w:b/>
+                <w:bCs/>
+                <w:sz w:val="28"/>
+                <w:szCs w:val="28"/>
+              </w:rPr>
+              <w:t xml:space="preserve"> </w:t>
             </w:r>
             <w:r>
               <w:rPr>
@@ -1025,7 +1440,18 @@
                 <w:sz w:val="28"/>
                 <w:szCs w:val="28"/>
               </w:rPr>
-              <w:t>TS 6.1.</w:t>
+              <w:t xml:space="preserve">TS </w:t>
+            </w:r>
+            <w:proofErr w:type="gramStart"/>
+            <w:r>
+              <w:rPr>
+                <w:rFonts w:cs="Arial"/>
+                <w:b/>
+                <w:bCs/>
+                <w:sz w:val="28"/>
+                <w:szCs w:val="28"/>
+              </w:rPr>
+              <w:t>6.1.</w:t>
             </w:r>
             <w:r>
               <w:rPr>
@@ -1045,7 +1471,18 @@
                 <w:sz w:val="28"/>
                 <w:szCs w:val="28"/>
               </w:rPr>
-              <w:t xml:space="preserve"> - Padam</w:t>
+              <w:t xml:space="preserve"> -</w:t>
+            </w:r>
+            <w:proofErr w:type="gramEnd"/>
+            <w:r>
+              <w:rPr>
+                <w:rFonts w:cs="Arial"/>
+                <w:b/>
+                <w:bCs/>
+                <w:sz w:val="28"/>
+                <w:szCs w:val="28"/>
+              </w:rPr>
+              <w:t xml:space="preserve"> Padam</w:t>
             </w:r>
           </w:p>
           <w:p>
@@ -1332,6 +1769,7 @@
           <w:szCs w:val="32"/>
           <w:u w:val="single"/>
         </w:rPr>
+        <w:lastRenderedPageBreak/>
         <w:t>===================</w:t>
       </w:r>
     </w:p>
@@ -1478,7 +1916,6 @@
                 <w:sz w:val="32"/>
                 <w:szCs w:val="32"/>
               </w:rPr>
-              <w:lastRenderedPageBreak/>
               <w:t>Reference</w:t>
             </w:r>
           </w:p>
@@ -1500,7 +1937,6 @@
                 <w:sz w:val="32"/>
                 <w:szCs w:val="32"/>
               </w:rPr>
-              <w:lastRenderedPageBreak/>
               <w:t>As Printed</w:t>
             </w:r>
           </w:p>
@@ -1988,7 +2424,18 @@
                 <w:sz w:val="28"/>
                 <w:szCs w:val="28"/>
               </w:rPr>
-              <w:t>TS 6.1.</w:t>
+              <w:t xml:space="preserve">TS </w:t>
+            </w:r>
+            <w:proofErr w:type="gramStart"/>
+            <w:r>
+              <w:rPr>
+                <w:rFonts w:cs="Arial"/>
+                <w:b/>
+                <w:bCs/>
+                <w:sz w:val="28"/>
+                <w:szCs w:val="28"/>
+              </w:rPr>
+              <w:t>6.1.</w:t>
             </w:r>
             <w:r>
               <w:rPr>
@@ -2008,7 +2455,18 @@
                 <w:sz w:val="28"/>
                 <w:szCs w:val="28"/>
               </w:rPr>
-              <w:t xml:space="preserve"> - Vaakyam</w:t>
+              <w:t xml:space="preserve"> -</w:t>
+            </w:r>
+            <w:proofErr w:type="gramEnd"/>
+            <w:r>
+              <w:rPr>
+                <w:rFonts w:cs="Arial"/>
+                <w:b/>
+                <w:bCs/>
+                <w:sz w:val="28"/>
+                <w:szCs w:val="28"/>
+              </w:rPr>
+              <w:t xml:space="preserve"> Vaakyam</w:t>
             </w:r>
           </w:p>
           <w:p>
@@ -2252,7 +2710,29 @@
                 <w:sz w:val="28"/>
                 <w:szCs w:val="28"/>
               </w:rPr>
-              <w:t>TS 6.1.5.3  - Vaakyam</w:t>
+              <w:t xml:space="preserve">TS </w:t>
+            </w:r>
+            <w:proofErr w:type="gramStart"/>
+            <w:r>
+              <w:rPr>
+                <w:rFonts w:cs="Arial"/>
+                <w:b/>
+                <w:bCs/>
+                <w:sz w:val="28"/>
+                <w:szCs w:val="28"/>
+              </w:rPr>
+              <w:t>6.1.5.3  -</w:t>
+            </w:r>
+            <w:proofErr w:type="gramEnd"/>
+            <w:r>
+              <w:rPr>
+                <w:rFonts w:cs="Arial"/>
+                <w:b/>
+                <w:bCs/>
+                <w:sz w:val="28"/>
+                <w:szCs w:val="28"/>
+              </w:rPr>
+              <w:t xml:space="preserve"> Vaakyam</w:t>
             </w:r>
           </w:p>
           <w:p>
@@ -3382,7 +3862,16 @@
                 <w:sz w:val="40"/>
                 <w:szCs w:val="40"/>
               </w:rPr>
-              <w:t xml:space="preserve"> | sõx</w:t>
+              <w:t xml:space="preserve"> | </w:t>
+            </w:r>
+            <w:r>
+              <w:rPr>
+                <w:rFonts w:ascii="BRH Malayalam Extra" w:hAnsi="BRH Malayalam Extra" w:cs="BRH Malayalam Extra"/>
+                <w:sz w:val="40"/>
+                <w:szCs w:val="40"/>
+              </w:rPr>
+              <w:lastRenderedPageBreak/>
+              <w:t>sõx</w:t>
             </w:r>
             <w:r>
               <w:rPr>
@@ -3430,6 +3919,7 @@
                 <w:sz w:val="40"/>
                 <w:szCs w:val="40"/>
               </w:rPr>
+              <w:lastRenderedPageBreak/>
               <w:t>px</w:t>
             </w:r>
             <w:r>
@@ -3512,7 +4002,16 @@
                 <w:sz w:val="40"/>
                 <w:szCs w:val="40"/>
               </w:rPr>
-              <w:t xml:space="preserve"> | sõx</w:t>
+              <w:t xml:space="preserve"> | </w:t>
+            </w:r>
+            <w:r>
+              <w:rPr>
+                <w:rFonts w:ascii="BRH Malayalam Extra" w:hAnsi="BRH Malayalam Extra" w:cs="BRH Malayalam Extra"/>
+                <w:sz w:val="40"/>
+                <w:szCs w:val="40"/>
+              </w:rPr>
+              <w:lastRenderedPageBreak/>
+              <w:t>sõx</w:t>
             </w:r>
             <w:r>
               <w:rPr>
@@ -3569,6 +4068,7 @@
                 <w:sz w:val="28"/>
                 <w:szCs w:val="28"/>
               </w:rPr>
+              <w:lastRenderedPageBreak/>
               <w:t>TS 6.1.7.5 - Padam</w:t>
             </w:r>
           </w:p>
@@ -4008,7 +4508,6 @@
                 <w:sz w:val="28"/>
                 <w:szCs w:val="28"/>
               </w:rPr>
-              <w:lastRenderedPageBreak/>
               <w:t>TS 6.1.8.4</w:t>
             </w:r>
             <w:r>
@@ -4413,6 +4912,7 @@
               </w:rPr>
               <w:t>–</w:t>
             </w:r>
+            <w:proofErr w:type="gramStart"/>
             <w:r>
               <w:rPr>
                 <w:rFonts w:ascii="BRH Malayalam Extra" w:hAnsi="BRH Malayalam Extra" w:cs="BRH Malayalam Extra"/>
@@ -4421,6 +4921,7 @@
               </w:rPr>
               <w:t>PyZõx(</w:t>
             </w:r>
+            <w:proofErr w:type="gramEnd"/>
             <w:r>
               <w:rPr>
                 <w:rFonts w:cs="Arial"/>
@@ -4475,8 +4976,18 @@
                 <w:sz w:val="40"/>
                 <w:szCs w:val="40"/>
               </w:rPr>
-              <w:t>py - PyZõx(</w:t>
-            </w:r>
+              <w:t xml:space="preserve">py - </w:t>
+            </w:r>
+            <w:proofErr w:type="gramStart"/>
+            <w:r>
+              <w:rPr>
+                <w:rFonts w:ascii="BRH Malayalam Extra" w:hAnsi="BRH Malayalam Extra" w:cs="BRH Malayalam Extra"/>
+                <w:sz w:val="40"/>
+                <w:szCs w:val="40"/>
+              </w:rPr>
+              <w:t>PyZõx(</w:t>
+            </w:r>
+            <w:proofErr w:type="gramEnd"/>
             <w:r>
               <w:rPr>
                 <w:rFonts w:cs="Arial"/>
@@ -4535,6 +5046,7 @@
               </w:rPr>
               <w:t>–</w:t>
             </w:r>
+            <w:proofErr w:type="gramStart"/>
             <w:r>
               <w:rPr>
                 <w:rFonts w:ascii="BRH Malayalam Extra" w:hAnsi="BRH Malayalam Extra" w:cs="BRH Malayalam Extra"/>
@@ -4543,6 +5055,7 @@
               </w:rPr>
               <w:t>PyZõx(</w:t>
             </w:r>
+            <w:proofErr w:type="gramEnd"/>
             <w:r>
               <w:rPr>
                 <w:rFonts w:cs="Arial"/>
@@ -4597,8 +5110,18 @@
                 <w:sz w:val="40"/>
                 <w:szCs w:val="40"/>
               </w:rPr>
-              <w:t>py - PyZõx(</w:t>
-            </w:r>
+              <w:t xml:space="preserve">py - </w:t>
+            </w:r>
+            <w:proofErr w:type="gramStart"/>
+            <w:r>
+              <w:rPr>
+                <w:rFonts w:ascii="BRH Malayalam Extra" w:hAnsi="BRH Malayalam Extra" w:cs="BRH Malayalam Extra"/>
+                <w:sz w:val="40"/>
+                <w:szCs w:val="40"/>
+              </w:rPr>
+              <w:t>PyZõx(</w:t>
+            </w:r>
+            <w:proofErr w:type="gramEnd"/>
             <w:r>
               <w:rPr>
                 <w:rFonts w:cs="Arial"/>
@@ -4656,7 +5179,29 @@
                 <w:sz w:val="28"/>
                 <w:szCs w:val="28"/>
               </w:rPr>
-              <w:t>TS 6.1.9.6  - Vaakyam</w:t>
+              <w:t xml:space="preserve">TS </w:t>
+            </w:r>
+            <w:proofErr w:type="gramStart"/>
+            <w:r>
+              <w:rPr>
+                <w:rFonts w:cs="Arial"/>
+                <w:b/>
+                <w:bCs/>
+                <w:sz w:val="28"/>
+                <w:szCs w:val="28"/>
+              </w:rPr>
+              <w:t>6.1.9.6  -</w:t>
+            </w:r>
+            <w:proofErr w:type="gramEnd"/>
+            <w:r>
+              <w:rPr>
+                <w:rFonts w:cs="Arial"/>
+                <w:b/>
+                <w:bCs/>
+                <w:sz w:val="28"/>
+                <w:szCs w:val="28"/>
+              </w:rPr>
+              <w:t xml:space="preserve"> Vaakyam</w:t>
             </w:r>
           </w:p>
           <w:p>
@@ -4897,7 +5442,29 @@
                 <w:sz w:val="28"/>
                 <w:szCs w:val="28"/>
               </w:rPr>
-              <w:t>TS 6.1.10.3  - Vaakyam</w:t>
+              <w:t xml:space="preserve">TS </w:t>
+            </w:r>
+            <w:proofErr w:type="gramStart"/>
+            <w:r>
+              <w:rPr>
+                <w:rFonts w:cs="Arial"/>
+                <w:b/>
+                <w:bCs/>
+                <w:sz w:val="28"/>
+                <w:szCs w:val="28"/>
+              </w:rPr>
+              <w:t>6.1.10.3  -</w:t>
+            </w:r>
+            <w:proofErr w:type="gramEnd"/>
+            <w:r>
+              <w:rPr>
+                <w:rFonts w:cs="Arial"/>
+                <w:b/>
+                <w:bCs/>
+                <w:sz w:val="28"/>
+                <w:szCs w:val="28"/>
+              </w:rPr>
+              <w:t xml:space="preserve"> Vaakyam</w:t>
             </w:r>
           </w:p>
           <w:p>
@@ -5793,7 +6360,19 @@
                 <w:sz w:val="28"/>
                 <w:szCs w:val="28"/>
               </w:rPr>
-              <w:t>TS 6.1.11.</w:t>
+              <w:lastRenderedPageBreak/>
+              <w:t xml:space="preserve">TS </w:t>
+            </w:r>
+            <w:proofErr w:type="gramStart"/>
+            <w:r>
+              <w:rPr>
+                <w:rFonts w:cs="Arial"/>
+                <w:b/>
+                <w:bCs/>
+                <w:sz w:val="28"/>
+                <w:szCs w:val="28"/>
+              </w:rPr>
+              <w:t>6.1.11.</w:t>
             </w:r>
             <w:r>
               <w:rPr>
@@ -5813,7 +6392,18 @@
                 <w:sz w:val="28"/>
                 <w:szCs w:val="28"/>
               </w:rPr>
-              <w:t xml:space="preserve">  - Vaakyam</w:t>
+              <w:t xml:space="preserve">  -</w:t>
+            </w:r>
+            <w:proofErr w:type="gramEnd"/>
+            <w:r>
+              <w:rPr>
+                <w:rFonts w:cs="Arial"/>
+                <w:b/>
+                <w:bCs/>
+                <w:sz w:val="28"/>
+                <w:szCs w:val="28"/>
+              </w:rPr>
+              <w:t xml:space="preserve"> Vaakyam</w:t>
             </w:r>
           </w:p>
           <w:p>
@@ -6068,7 +6658,29 @@
                 <w:sz w:val="28"/>
                 <w:szCs w:val="28"/>
               </w:rPr>
-              <w:t>TS 6.1.11.2  - Vaakyam</w:t>
+              <w:t xml:space="preserve">TS </w:t>
+            </w:r>
+            <w:proofErr w:type="gramStart"/>
+            <w:r>
+              <w:rPr>
+                <w:rFonts w:cs="Arial"/>
+                <w:b/>
+                <w:bCs/>
+                <w:sz w:val="28"/>
+                <w:szCs w:val="28"/>
+              </w:rPr>
+              <w:t>6.1.11.2  -</w:t>
+            </w:r>
+            <w:proofErr w:type="gramEnd"/>
+            <w:r>
+              <w:rPr>
+                <w:rFonts w:cs="Arial"/>
+                <w:b/>
+                <w:bCs/>
+                <w:sz w:val="28"/>
+                <w:szCs w:val="28"/>
+              </w:rPr>
+              <w:t xml:space="preserve"> Vaakyam</w:t>
             </w:r>
           </w:p>
           <w:p>
@@ -7443,6 +8055,7 @@
                 <w:sz w:val="40"/>
                 <w:szCs w:val="40"/>
               </w:rPr>
+              <w:lastRenderedPageBreak/>
               <w:t>byq—J | d | ¥öeZy— |</w:t>
             </w:r>
           </w:p>
@@ -7465,6 +8078,7 @@
                 <w:sz w:val="40"/>
                 <w:szCs w:val="40"/>
               </w:rPr>
+              <w:lastRenderedPageBreak/>
               <w:t>A</w:t>
             </w:r>
             <w:r>
@@ -7612,6 +8226,7 @@
                 <w:sz w:val="40"/>
                 <w:szCs w:val="40"/>
               </w:rPr>
+              <w:lastRenderedPageBreak/>
               <w:t>byq—J | d | ¥öeZy—</w:t>
             </w:r>
             <w:r>
@@ -7662,6 +8277,7 @@
                 <w:sz w:val="28"/>
                 <w:szCs w:val="28"/>
               </w:rPr>
+              <w:lastRenderedPageBreak/>
               <w:t>TS 6.1.6.1 - Vaakyam</w:t>
             </w:r>
           </w:p>
@@ -7906,6 +8522,7 @@
               </w:rPr>
               <w:t>h£</w:t>
             </w:r>
+            <w:proofErr w:type="gramStart"/>
             <w:r>
               <w:rPr>
                 <w:rFonts w:ascii="BRH Malayalam Extra" w:eastAsia="Times New Roman" w:hAnsi="BRH Malayalam Extra" w:cs="BRH Malayalam Extra"/>
@@ -7940,6 +8557,7 @@
               </w:rPr>
               <w:t>(</w:t>
             </w:r>
+            <w:proofErr w:type="gramEnd"/>
             <w:r>
               <w:rPr>
                 <w:rFonts w:cs="Arial"/>
@@ -7986,7 +8604,6 @@
                 <w:sz w:val="28"/>
                 <w:szCs w:val="28"/>
               </w:rPr>
-              <w:lastRenderedPageBreak/>
               <w:t>TS 6.1.8.4</w:t>
             </w:r>
             <w:r>
@@ -8315,7 +8932,25 @@
                 <w:sz w:val="32"/>
                 <w:szCs w:val="32"/>
               </w:rPr>
-              <w:t xml:space="preserve">(it </w:t>
+              <w:t>(</w:t>
+            </w:r>
+            <w:proofErr w:type="gramStart"/>
+            <w:r>
+              <w:rPr>
+                <w:rFonts w:cs="Arial"/>
+                <w:sz w:val="32"/>
+                <w:szCs w:val="32"/>
+              </w:rPr>
+              <w:t>it</w:t>
+            </w:r>
+            <w:proofErr w:type="gramEnd"/>
+            <w:r>
+              <w:rPr>
+                <w:rFonts w:cs="Arial"/>
+                <w:sz w:val="32"/>
+                <w:szCs w:val="32"/>
+              </w:rPr>
+              <w:t xml:space="preserve"> </w:t>
             </w:r>
             <w:r>
               <w:rPr>
@@ -8567,6 +9202,7 @@
               </w:rPr>
               <w:t>ª</w:t>
             </w:r>
+            <w:proofErr w:type="gramStart"/>
             <w:r>
               <w:rPr>
                 <w:rFonts w:ascii="BRH Malayalam Extra" w:eastAsia="Times New Roman" w:hAnsi="BRH Malayalam Extra" w:cs="Kartika"/>
@@ -8585,6 +9221,7 @@
               </w:rPr>
               <w:t>.rx</w:t>
             </w:r>
+            <w:proofErr w:type="gramEnd"/>
             <w:r>
               <w:rPr>
                 <w:rFonts w:ascii="BRH Malayalam Extra" w:eastAsia="Times New Roman" w:hAnsi="BRH Malayalam Extra" w:cs="Kartika"/>
@@ -8812,6 +9449,7 @@
               </w:rPr>
               <w:t>ª</w:t>
             </w:r>
+            <w:proofErr w:type="gramStart"/>
             <w:r>
               <w:rPr>
                 <w:rFonts w:ascii="BRH Malayalam Extra" w:eastAsia="Times New Roman" w:hAnsi="BRH Malayalam Extra" w:cs="Kartika"/>
@@ -8830,6 +9468,7 @@
               </w:rPr>
               <w:t>.rx</w:t>
             </w:r>
+            <w:proofErr w:type="gramEnd"/>
             <w:r>
               <w:rPr>
                 <w:rFonts w:ascii="BRH Malayalam Extra" w:eastAsia="Times New Roman" w:hAnsi="BRH Malayalam Extra" w:cs="Kartika"/>
@@ -9312,6 +9951,7 @@
                 <w:sz w:val="28"/>
                 <w:szCs w:val="28"/>
               </w:rPr>
+              <w:lastRenderedPageBreak/>
               <w:t>6.1.6.5 – Vaakyam</w:t>
             </w:r>
           </w:p>
@@ -9486,7 +10126,7 @@
 </file>
 
 <file path=word/endnotes.xml><?xml version="1.0" encoding="utf-8"?>
-<w:endnotes xmlns:wpc="http://schemas.microsoft.com/office/word/2010/wordprocessingCanvas" xmlns:cx="http://schemas.microsoft.com/office/drawing/2014/chartex" xmlns:cx1="http://schemas.microsoft.com/office/drawing/2015/9/8/chartex" xmlns:cx2="http://schemas.microsoft.com/office/drawing/2015/10/21/chartex" xmlns:cx3="http://schemas.microsoft.com/office/drawing/2016/5/9/chartex" xmlns:cx4="http://schemas.microsoft.com/office/drawing/2016/5/10/chartex" xmlns:cx5="http://schemas.microsoft.com/office/drawing/2016/5/11/chartex" xmlns:cx6="http://schemas.microsoft.com/office/drawing/2016/5/12/chartex" xmlns:cx7="http://schemas.microsoft.com/office/drawing/2016/5/13/chartex" xmlns:cx8="http://schemas.microsoft.com/office/drawing/2016/5/14/chartex" xmlns:mc="http://schemas.openxmlformats.org/markup-compatibility/2006" xmlns:aink="http://schemas.microsoft.com/office/drawing/2016/ink" xmlns:am3d="http://schemas.microsoft.com/office/drawing/2017/model3d" xmlns:o="urn:schemas-microsoft-com:office:office" xmlns:oel="http://schemas.microsoft.com/office/2019/extlst" xmlns:r="http://schemas.openxmlformats.org/officeDocument/2006/relationships" xmlns:m="http://schemas.openxmlformats.org/officeDocument/2006/math" xmlns:v="urn:schemas-microsoft-com:vml" xmlns:wp14="http://schemas.microsoft.com/office/word/2010/wordprocessingDrawing" xmlns:wp="http://schemas.openxmlformats.org/drawingml/2006/wordprocessingDrawing" xmlns:w10="urn:schemas-microsoft-com:office:word" xmlns:w="http://schemas.openxmlformats.org/wordprocessingml/2006/main" xmlns:w14="http://schemas.microsoft.com/office/word/2010/wordml" xmlns:w15="http://schemas.microsoft.com/office/word/2012/wordml" xmlns:w16cex="http://schemas.microsoft.com/office/word/2018/wordml/cex" xmlns:w16cid="http://schemas.microsoft.com/office/word/2016/wordml/cid" xmlns:w16="http://schemas.microsoft.com/office/word/2018/wordml" xmlns:w16du="http://schemas.microsoft.com/office/word/2023/wordml/word16du" xmlns:w16sdtdh="http://schemas.microsoft.com/office/word/2020/wordml/sdtdatahash" xmlns:w16se="http://schemas.microsoft.com/office/word/2015/wordml/symex" xmlns:wpg="http://schemas.microsoft.com/office/word/2010/wordprocessingGroup" xmlns:wpi="http://schemas.microsoft.com/office/word/2010/wordprocessingInk" xmlns:wne="http://schemas.microsoft.com/office/word/2006/wordml" xmlns:wps="http://schemas.microsoft.com/office/word/2010/wordprocessingShape" mc:Ignorable="w14 w15 w16se w16cid w16 w16cex w16sdtdh w16du wp14">
+<w:endnotes xmlns:wpc="http://schemas.microsoft.com/office/word/2010/wordprocessingCanvas" xmlns:cx="http://schemas.microsoft.com/office/drawing/2014/chartex" xmlns:cx1="http://schemas.microsoft.com/office/drawing/2015/9/8/chartex" xmlns:cx2="http://schemas.microsoft.com/office/drawing/2015/10/21/chartex" xmlns:cx3="http://schemas.microsoft.com/office/drawing/2016/5/9/chartex" xmlns:cx4="http://schemas.microsoft.com/office/drawing/2016/5/10/chartex" xmlns:cx5="http://schemas.microsoft.com/office/drawing/2016/5/11/chartex" xmlns:cx6="http://schemas.microsoft.com/office/drawing/2016/5/12/chartex" xmlns:cx7="http://schemas.microsoft.com/office/drawing/2016/5/13/chartex" xmlns:cx8="http://schemas.microsoft.com/office/drawing/2016/5/14/chartex" xmlns:mc="http://schemas.openxmlformats.org/markup-compatibility/2006" xmlns:aink="http://schemas.microsoft.com/office/drawing/2016/ink" xmlns:am3d="http://schemas.microsoft.com/office/drawing/2017/model3d" xmlns:o="urn:schemas-microsoft-com:office:office" xmlns:oel="http://schemas.microsoft.com/office/2019/extlst" xmlns:r="http://schemas.openxmlformats.org/officeDocument/2006/relationships" xmlns:m="http://schemas.openxmlformats.org/officeDocument/2006/math" xmlns:v="urn:schemas-microsoft-com:vml" xmlns:wp14="http://schemas.microsoft.com/office/word/2010/wordprocessingDrawing" xmlns:wp="http://schemas.openxmlformats.org/drawingml/2006/wordprocessingDrawing" xmlns:w10="urn:schemas-microsoft-com:office:word" xmlns:w="http://schemas.openxmlformats.org/wordprocessingml/2006/main" xmlns:w14="http://schemas.microsoft.com/office/word/2010/wordml" xmlns:w15="http://schemas.microsoft.com/office/word/2012/wordml" xmlns:w16cex="http://schemas.microsoft.com/office/word/2018/wordml/cex" xmlns:w16cid="http://schemas.microsoft.com/office/word/2016/wordml/cid" xmlns:w16="http://schemas.microsoft.com/office/word/2018/wordml" xmlns:w16du="http://schemas.microsoft.com/office/word/2023/wordml/word16du" xmlns:w16sdtdh="http://schemas.microsoft.com/office/word/2020/wordml/sdtdatahash" xmlns:w16sdtfl="http://schemas.microsoft.com/office/word/2024/wordml/sdtformatlock" xmlns:w16se="http://schemas.microsoft.com/office/word/2015/wordml/symex" xmlns:wpg="http://schemas.microsoft.com/office/word/2010/wordprocessingGroup" xmlns:wpi="http://schemas.microsoft.com/office/word/2010/wordprocessingInk" xmlns:wne="http://schemas.microsoft.com/office/word/2006/wordml" xmlns:wps="http://schemas.microsoft.com/office/word/2010/wordprocessingShape" mc:Ignorable="w14 w15 w16se w16cid w16 w16cex w16sdtdh w16sdtfl w16du wp14">
   <w:endnote w:type="separator" w:id="-1">
     <w:p>
       <w:r>
@@ -9505,7 +10145,7 @@
 </file>
 
 <file path=word/footer1.xml><?xml version="1.0" encoding="utf-8"?>
-<w:ftr xmlns:wpc="http://schemas.microsoft.com/office/word/2010/wordprocessingCanvas" xmlns:cx="http://schemas.microsoft.com/office/drawing/2014/chartex" xmlns:cx1="http://schemas.microsoft.com/office/drawing/2015/9/8/chartex" xmlns:cx2="http://schemas.microsoft.com/office/drawing/2015/10/21/chartex" xmlns:cx3="http://schemas.microsoft.com/office/drawing/2016/5/9/chartex" xmlns:cx4="http://schemas.microsoft.com/office/drawing/2016/5/10/chartex" xmlns:cx5="http://schemas.microsoft.com/office/drawing/2016/5/11/chartex" xmlns:cx6="http://schemas.microsoft.com/office/drawing/2016/5/12/chartex" xmlns:cx7="http://schemas.microsoft.com/office/drawing/2016/5/13/chartex" xmlns:cx8="http://schemas.microsoft.com/office/drawing/2016/5/14/chartex" xmlns:mc="http://schemas.openxmlformats.org/markup-compatibility/2006" xmlns:aink="http://schemas.microsoft.com/office/drawing/2016/ink" xmlns:am3d="http://schemas.microsoft.com/office/drawing/2017/model3d" xmlns:o="urn:schemas-microsoft-com:office:office" xmlns:oel="http://schemas.microsoft.com/office/2019/extlst" xmlns:r="http://schemas.openxmlformats.org/officeDocument/2006/relationships" xmlns:m="http://schemas.openxmlformats.org/officeDocument/2006/math" xmlns:v="urn:schemas-microsoft-com:vml" xmlns:wp14="http://schemas.microsoft.com/office/word/2010/wordprocessingDrawing" xmlns:wp="http://schemas.openxmlformats.org/drawingml/2006/wordprocessingDrawing" xmlns:w10="urn:schemas-microsoft-com:office:word" xmlns:w="http://schemas.openxmlformats.org/wordprocessingml/2006/main" xmlns:w14="http://schemas.microsoft.com/office/word/2010/wordml" xmlns:w15="http://schemas.microsoft.com/office/word/2012/wordml" xmlns:w16cex="http://schemas.microsoft.com/office/word/2018/wordml/cex" xmlns:w16cid="http://schemas.microsoft.com/office/word/2016/wordml/cid" xmlns:w16="http://schemas.microsoft.com/office/word/2018/wordml" xmlns:w16du="http://schemas.microsoft.com/office/word/2023/wordml/word16du" xmlns:w16sdtdh="http://schemas.microsoft.com/office/word/2020/wordml/sdtdatahash" xmlns:w16se="http://schemas.microsoft.com/office/word/2015/wordml/symex" xmlns:wpg="http://schemas.microsoft.com/office/word/2010/wordprocessingGroup" xmlns:wpi="http://schemas.microsoft.com/office/word/2010/wordprocessingInk" xmlns:wne="http://schemas.microsoft.com/office/word/2006/wordml" xmlns:wps="http://schemas.microsoft.com/office/word/2010/wordprocessingShape" mc:Ignorable="w14 w15 w16se w16cid w16 w16cex w16sdtdh w16du wp14">
+<w:ftr xmlns:wpc="http://schemas.microsoft.com/office/word/2010/wordprocessingCanvas" xmlns:cx="http://schemas.microsoft.com/office/drawing/2014/chartex" xmlns:cx1="http://schemas.microsoft.com/office/drawing/2015/9/8/chartex" xmlns:cx2="http://schemas.microsoft.com/office/drawing/2015/10/21/chartex" xmlns:cx3="http://schemas.microsoft.com/office/drawing/2016/5/9/chartex" xmlns:cx4="http://schemas.microsoft.com/office/drawing/2016/5/10/chartex" xmlns:cx5="http://schemas.microsoft.com/office/drawing/2016/5/11/chartex" xmlns:cx6="http://schemas.microsoft.com/office/drawing/2016/5/12/chartex" xmlns:cx7="http://schemas.microsoft.com/office/drawing/2016/5/13/chartex" xmlns:cx8="http://schemas.microsoft.com/office/drawing/2016/5/14/chartex" xmlns:mc="http://schemas.openxmlformats.org/markup-compatibility/2006" xmlns:aink="http://schemas.microsoft.com/office/drawing/2016/ink" xmlns:am3d="http://schemas.microsoft.com/office/drawing/2017/model3d" xmlns:o="urn:schemas-microsoft-com:office:office" xmlns:oel="http://schemas.microsoft.com/office/2019/extlst" xmlns:r="http://schemas.openxmlformats.org/officeDocument/2006/relationships" xmlns:m="http://schemas.openxmlformats.org/officeDocument/2006/math" xmlns:v="urn:schemas-microsoft-com:vml" xmlns:wp14="http://schemas.microsoft.com/office/word/2010/wordprocessingDrawing" xmlns:wp="http://schemas.openxmlformats.org/drawingml/2006/wordprocessingDrawing" xmlns:w10="urn:schemas-microsoft-com:office:word" xmlns:w="http://schemas.openxmlformats.org/wordprocessingml/2006/main" xmlns:w14="http://schemas.microsoft.com/office/word/2010/wordml" xmlns:w15="http://schemas.microsoft.com/office/word/2012/wordml" xmlns:w16cex="http://schemas.microsoft.com/office/word/2018/wordml/cex" xmlns:w16cid="http://schemas.microsoft.com/office/word/2016/wordml/cid" xmlns:w16="http://schemas.microsoft.com/office/word/2018/wordml" xmlns:w16du="http://schemas.microsoft.com/office/word/2023/wordml/word16du" xmlns:w16sdtdh="http://schemas.microsoft.com/office/word/2020/wordml/sdtdatahash" xmlns:w16sdtfl="http://schemas.microsoft.com/office/word/2024/wordml/sdtformatlock" xmlns:w16se="http://schemas.microsoft.com/office/word/2015/wordml/symex" xmlns:wpg="http://schemas.microsoft.com/office/word/2010/wordprocessingGroup" xmlns:wpi="http://schemas.microsoft.com/office/word/2010/wordprocessingInk" xmlns:wne="http://schemas.microsoft.com/office/word/2006/wordml" xmlns:wps="http://schemas.microsoft.com/office/word/2010/wordprocessingShape" mc:Ignorable="w14 w15 w16se w16cid w16 w16cex w16sdtdh w16sdtfl w16du wp14">
   <w:p>
     <w:pPr>
       <w:pBdr>
@@ -9686,7 +10326,7 @@
 </file>
 
 <file path=word/footer2.xml><?xml version="1.0" encoding="utf-8"?>
-<w:ftr xmlns:wpc="http://schemas.microsoft.com/office/word/2010/wordprocessingCanvas" xmlns:cx="http://schemas.microsoft.com/office/drawing/2014/chartex" xmlns:cx1="http://schemas.microsoft.com/office/drawing/2015/9/8/chartex" xmlns:cx2="http://schemas.microsoft.com/office/drawing/2015/10/21/chartex" xmlns:cx3="http://schemas.microsoft.com/office/drawing/2016/5/9/chartex" xmlns:cx4="http://schemas.microsoft.com/office/drawing/2016/5/10/chartex" xmlns:cx5="http://schemas.microsoft.com/office/drawing/2016/5/11/chartex" xmlns:cx6="http://schemas.microsoft.com/office/drawing/2016/5/12/chartex" xmlns:cx7="http://schemas.microsoft.com/office/drawing/2016/5/13/chartex" xmlns:cx8="http://schemas.microsoft.com/office/drawing/2016/5/14/chartex" xmlns:mc="http://schemas.openxmlformats.org/markup-compatibility/2006" xmlns:aink="http://schemas.microsoft.com/office/drawing/2016/ink" xmlns:am3d="http://schemas.microsoft.com/office/drawing/2017/model3d" xmlns:o="urn:schemas-microsoft-com:office:office" xmlns:oel="http://schemas.microsoft.com/office/2019/extlst" xmlns:r="http://schemas.openxmlformats.org/officeDocument/2006/relationships" xmlns:m="http://schemas.openxmlformats.org/officeDocument/2006/math" xmlns:v="urn:schemas-microsoft-com:vml" xmlns:wp14="http://schemas.microsoft.com/office/word/2010/wordprocessingDrawing" xmlns:wp="http://schemas.openxmlformats.org/drawingml/2006/wordprocessingDrawing" xmlns:w10="urn:schemas-microsoft-com:office:word" xmlns:w="http://schemas.openxmlformats.org/wordprocessingml/2006/main" xmlns:w14="http://schemas.microsoft.com/office/word/2010/wordml" xmlns:w15="http://schemas.microsoft.com/office/word/2012/wordml" xmlns:w16cex="http://schemas.microsoft.com/office/word/2018/wordml/cex" xmlns:w16cid="http://schemas.microsoft.com/office/word/2016/wordml/cid" xmlns:w16="http://schemas.microsoft.com/office/word/2018/wordml" xmlns:w16du="http://schemas.microsoft.com/office/word/2023/wordml/word16du" xmlns:w16sdtdh="http://schemas.microsoft.com/office/word/2020/wordml/sdtdatahash" xmlns:w16se="http://schemas.microsoft.com/office/word/2015/wordml/symex" xmlns:wpg="http://schemas.microsoft.com/office/word/2010/wordprocessingGroup" xmlns:wpi="http://schemas.microsoft.com/office/word/2010/wordprocessingInk" xmlns:wne="http://schemas.microsoft.com/office/word/2006/wordml" xmlns:wps="http://schemas.microsoft.com/office/word/2010/wordprocessingShape" mc:Ignorable="w14 w15 w16se w16cid w16 w16cex w16sdtdh w16du wp14">
+<w:ftr xmlns:wpc="http://schemas.microsoft.com/office/word/2010/wordprocessingCanvas" xmlns:cx="http://schemas.microsoft.com/office/drawing/2014/chartex" xmlns:cx1="http://schemas.microsoft.com/office/drawing/2015/9/8/chartex" xmlns:cx2="http://schemas.microsoft.com/office/drawing/2015/10/21/chartex" xmlns:cx3="http://schemas.microsoft.com/office/drawing/2016/5/9/chartex" xmlns:cx4="http://schemas.microsoft.com/office/drawing/2016/5/10/chartex" xmlns:cx5="http://schemas.microsoft.com/office/drawing/2016/5/11/chartex" xmlns:cx6="http://schemas.microsoft.com/office/drawing/2016/5/12/chartex" xmlns:cx7="http://schemas.microsoft.com/office/drawing/2016/5/13/chartex" xmlns:cx8="http://schemas.microsoft.com/office/drawing/2016/5/14/chartex" xmlns:mc="http://schemas.openxmlformats.org/markup-compatibility/2006" xmlns:aink="http://schemas.microsoft.com/office/drawing/2016/ink" xmlns:am3d="http://schemas.microsoft.com/office/drawing/2017/model3d" xmlns:o="urn:schemas-microsoft-com:office:office" xmlns:oel="http://schemas.microsoft.com/office/2019/extlst" xmlns:r="http://schemas.openxmlformats.org/officeDocument/2006/relationships" xmlns:m="http://schemas.openxmlformats.org/officeDocument/2006/math" xmlns:v="urn:schemas-microsoft-com:vml" xmlns:wp14="http://schemas.microsoft.com/office/word/2010/wordprocessingDrawing" xmlns:wp="http://schemas.openxmlformats.org/drawingml/2006/wordprocessingDrawing" xmlns:w10="urn:schemas-microsoft-com:office:word" xmlns:w="http://schemas.openxmlformats.org/wordprocessingml/2006/main" xmlns:w14="http://schemas.microsoft.com/office/word/2010/wordml" xmlns:w15="http://schemas.microsoft.com/office/word/2012/wordml" xmlns:w16cex="http://schemas.microsoft.com/office/word/2018/wordml/cex" xmlns:w16cid="http://schemas.microsoft.com/office/word/2016/wordml/cid" xmlns:w16="http://schemas.microsoft.com/office/word/2018/wordml" xmlns:w16du="http://schemas.microsoft.com/office/word/2023/wordml/word16du" xmlns:w16sdtdh="http://schemas.microsoft.com/office/word/2020/wordml/sdtdatahash" xmlns:w16sdtfl="http://schemas.microsoft.com/office/word/2024/wordml/sdtformatlock" xmlns:w16se="http://schemas.microsoft.com/office/word/2015/wordml/symex" xmlns:wpg="http://schemas.microsoft.com/office/word/2010/wordprocessingGroup" xmlns:wpi="http://schemas.microsoft.com/office/word/2010/wordprocessingInk" xmlns:wne="http://schemas.microsoft.com/office/word/2006/wordml" xmlns:wps="http://schemas.microsoft.com/office/word/2010/wordprocessingShape" mc:Ignorable="w14 w15 w16se w16cid w16 w16cex w16sdtdh w16sdtfl w16du wp14">
   <w:p>
     <w:pPr>
       <w:pBdr>
@@ -9881,7 +10521,7 @@
 </file>
 
 <file path=word/footnotes.xml><?xml version="1.0" encoding="utf-8"?>
-<w:footnotes xmlns:wpc="http://schemas.microsoft.com/office/word/2010/wordprocessingCanvas" xmlns:cx="http://schemas.microsoft.com/office/drawing/2014/chartex" xmlns:cx1="http://schemas.microsoft.com/office/drawing/2015/9/8/chartex" xmlns:cx2="http://schemas.microsoft.com/office/drawing/2015/10/21/chartex" xmlns:cx3="http://schemas.microsoft.com/office/drawing/2016/5/9/chartex" xmlns:cx4="http://schemas.microsoft.com/office/drawing/2016/5/10/chartex" xmlns:cx5="http://schemas.microsoft.com/office/drawing/2016/5/11/chartex" xmlns:cx6="http://schemas.microsoft.com/office/drawing/2016/5/12/chartex" xmlns:cx7="http://schemas.microsoft.com/office/drawing/2016/5/13/chartex" xmlns:cx8="http://schemas.microsoft.com/office/drawing/2016/5/14/chartex" xmlns:mc="http://schemas.openxmlformats.org/markup-compatibility/2006" xmlns:aink="http://schemas.microsoft.com/office/drawing/2016/ink" xmlns:am3d="http://schemas.microsoft.com/office/drawing/2017/model3d" xmlns:o="urn:schemas-microsoft-com:office:office" xmlns:oel="http://schemas.microsoft.com/office/2019/extlst" xmlns:r="http://schemas.openxmlformats.org/officeDocument/2006/relationships" xmlns:m="http://schemas.openxmlformats.org/officeDocument/2006/math" xmlns:v="urn:schemas-microsoft-com:vml" xmlns:wp14="http://schemas.microsoft.com/office/word/2010/wordprocessingDrawing" xmlns:wp="http://schemas.openxmlformats.org/drawingml/2006/wordprocessingDrawing" xmlns:w10="urn:schemas-microsoft-com:office:word" xmlns:w="http://schemas.openxmlformats.org/wordprocessingml/2006/main" xmlns:w14="http://schemas.microsoft.com/office/word/2010/wordml" xmlns:w15="http://schemas.microsoft.com/office/word/2012/wordml" xmlns:w16cex="http://schemas.microsoft.com/office/word/2018/wordml/cex" xmlns:w16cid="http://schemas.microsoft.com/office/word/2016/wordml/cid" xmlns:w16="http://schemas.microsoft.com/office/word/2018/wordml" xmlns:w16du="http://schemas.microsoft.com/office/word/2023/wordml/word16du" xmlns:w16sdtdh="http://schemas.microsoft.com/office/word/2020/wordml/sdtdatahash" xmlns:w16se="http://schemas.microsoft.com/office/word/2015/wordml/symex" xmlns:wpg="http://schemas.microsoft.com/office/word/2010/wordprocessingGroup" xmlns:wpi="http://schemas.microsoft.com/office/word/2010/wordprocessingInk" xmlns:wne="http://schemas.microsoft.com/office/word/2006/wordml" xmlns:wps="http://schemas.microsoft.com/office/word/2010/wordprocessingShape" mc:Ignorable="w14 w15 w16se w16cid w16 w16cex w16sdtdh w16du wp14">
+<w:footnotes xmlns:wpc="http://schemas.microsoft.com/office/word/2010/wordprocessingCanvas" xmlns:cx="http://schemas.microsoft.com/office/drawing/2014/chartex" xmlns:cx1="http://schemas.microsoft.com/office/drawing/2015/9/8/chartex" xmlns:cx2="http://schemas.microsoft.com/office/drawing/2015/10/21/chartex" xmlns:cx3="http://schemas.microsoft.com/office/drawing/2016/5/9/chartex" xmlns:cx4="http://schemas.microsoft.com/office/drawing/2016/5/10/chartex" xmlns:cx5="http://schemas.microsoft.com/office/drawing/2016/5/11/chartex" xmlns:cx6="http://schemas.microsoft.com/office/drawing/2016/5/12/chartex" xmlns:cx7="http://schemas.microsoft.com/office/drawing/2016/5/13/chartex" xmlns:cx8="http://schemas.microsoft.com/office/drawing/2016/5/14/chartex" xmlns:mc="http://schemas.openxmlformats.org/markup-compatibility/2006" xmlns:aink="http://schemas.microsoft.com/office/drawing/2016/ink" xmlns:am3d="http://schemas.microsoft.com/office/drawing/2017/model3d" xmlns:o="urn:schemas-microsoft-com:office:office" xmlns:oel="http://schemas.microsoft.com/office/2019/extlst" xmlns:r="http://schemas.openxmlformats.org/officeDocument/2006/relationships" xmlns:m="http://schemas.openxmlformats.org/officeDocument/2006/math" xmlns:v="urn:schemas-microsoft-com:vml" xmlns:wp14="http://schemas.microsoft.com/office/word/2010/wordprocessingDrawing" xmlns:wp="http://schemas.openxmlformats.org/drawingml/2006/wordprocessingDrawing" xmlns:w10="urn:schemas-microsoft-com:office:word" xmlns:w="http://schemas.openxmlformats.org/wordprocessingml/2006/main" xmlns:w14="http://schemas.microsoft.com/office/word/2010/wordml" xmlns:w15="http://schemas.microsoft.com/office/word/2012/wordml" xmlns:w16cex="http://schemas.microsoft.com/office/word/2018/wordml/cex" xmlns:w16cid="http://schemas.microsoft.com/office/word/2016/wordml/cid" xmlns:w16="http://schemas.microsoft.com/office/word/2018/wordml" xmlns:w16du="http://schemas.microsoft.com/office/word/2023/wordml/word16du" xmlns:w16sdtdh="http://schemas.microsoft.com/office/word/2020/wordml/sdtdatahash" xmlns:w16sdtfl="http://schemas.microsoft.com/office/word/2024/wordml/sdtformatlock" xmlns:w16se="http://schemas.microsoft.com/office/word/2015/wordml/symex" xmlns:wpg="http://schemas.microsoft.com/office/word/2010/wordprocessingGroup" xmlns:wpi="http://schemas.microsoft.com/office/word/2010/wordprocessingInk" xmlns:wne="http://schemas.microsoft.com/office/word/2006/wordml" xmlns:wps="http://schemas.microsoft.com/office/word/2010/wordprocessingShape" mc:Ignorable="w14 w15 w16se w16cid w16 w16cex w16sdtdh w16sdtfl w16du wp14">
   <w:footnote w:type="separator" w:id="-1">
     <w:p>
       <w:r>
@@ -9900,7 +10540,7 @@
 </file>
 
 <file path=word/header1.xml><?xml version="1.0" encoding="utf-8"?>
-<w:hdr xmlns:wpc="http://schemas.microsoft.com/office/word/2010/wordprocessingCanvas" xmlns:cx="http://schemas.microsoft.com/office/drawing/2014/chartex" xmlns:cx1="http://schemas.microsoft.com/office/drawing/2015/9/8/chartex" xmlns:cx2="http://schemas.microsoft.com/office/drawing/2015/10/21/chartex" xmlns:cx3="http://schemas.microsoft.com/office/drawing/2016/5/9/chartex" xmlns:cx4="http://schemas.microsoft.com/office/drawing/2016/5/10/chartex" xmlns:cx5="http://schemas.microsoft.com/office/drawing/2016/5/11/chartex" xmlns:cx6="http://schemas.microsoft.com/office/drawing/2016/5/12/chartex" xmlns:cx7="http://schemas.microsoft.com/office/drawing/2016/5/13/chartex" xmlns:cx8="http://schemas.microsoft.com/office/drawing/2016/5/14/chartex" xmlns:mc="http://schemas.openxmlformats.org/markup-compatibility/2006" xmlns:aink="http://schemas.microsoft.com/office/drawing/2016/ink" xmlns:am3d="http://schemas.microsoft.com/office/drawing/2017/model3d" xmlns:o="urn:schemas-microsoft-com:office:office" xmlns:oel="http://schemas.microsoft.com/office/2019/extlst" xmlns:r="http://schemas.openxmlformats.org/officeDocument/2006/relationships" xmlns:m="http://schemas.openxmlformats.org/officeDocument/2006/math" xmlns:v="urn:schemas-microsoft-com:vml" xmlns:wp14="http://schemas.microsoft.com/office/word/2010/wordprocessingDrawing" xmlns:wp="http://schemas.openxmlformats.org/drawingml/2006/wordprocessingDrawing" xmlns:w10="urn:schemas-microsoft-com:office:word" xmlns:w="http://schemas.openxmlformats.org/wordprocessingml/2006/main" xmlns:w14="http://schemas.microsoft.com/office/word/2010/wordml" xmlns:w15="http://schemas.microsoft.com/office/word/2012/wordml" xmlns:w16cex="http://schemas.microsoft.com/office/word/2018/wordml/cex" xmlns:w16cid="http://schemas.microsoft.com/office/word/2016/wordml/cid" xmlns:w16="http://schemas.microsoft.com/office/word/2018/wordml" xmlns:w16du="http://schemas.microsoft.com/office/word/2023/wordml/word16du" xmlns:w16sdtdh="http://schemas.microsoft.com/office/word/2020/wordml/sdtdatahash" xmlns:w16se="http://schemas.microsoft.com/office/word/2015/wordml/symex" xmlns:wpg="http://schemas.microsoft.com/office/word/2010/wordprocessingGroup" xmlns:wpi="http://schemas.microsoft.com/office/word/2010/wordprocessingInk" xmlns:wne="http://schemas.microsoft.com/office/word/2006/wordml" xmlns:wps="http://schemas.microsoft.com/office/word/2010/wordprocessingShape" mc:Ignorable="w14 w15 w16se w16cid w16 w16cex w16sdtdh w16du wp14">
+<w:hdr xmlns:wpc="http://schemas.microsoft.com/office/word/2010/wordprocessingCanvas" xmlns:cx="http://schemas.microsoft.com/office/drawing/2014/chartex" xmlns:cx1="http://schemas.microsoft.com/office/drawing/2015/9/8/chartex" xmlns:cx2="http://schemas.microsoft.com/office/drawing/2015/10/21/chartex" xmlns:cx3="http://schemas.microsoft.com/office/drawing/2016/5/9/chartex" xmlns:cx4="http://schemas.microsoft.com/office/drawing/2016/5/10/chartex" xmlns:cx5="http://schemas.microsoft.com/office/drawing/2016/5/11/chartex" xmlns:cx6="http://schemas.microsoft.com/office/drawing/2016/5/12/chartex" xmlns:cx7="http://schemas.microsoft.com/office/drawing/2016/5/13/chartex" xmlns:cx8="http://schemas.microsoft.com/office/drawing/2016/5/14/chartex" xmlns:mc="http://schemas.openxmlformats.org/markup-compatibility/2006" xmlns:aink="http://schemas.microsoft.com/office/drawing/2016/ink" xmlns:am3d="http://schemas.microsoft.com/office/drawing/2017/model3d" xmlns:o="urn:schemas-microsoft-com:office:office" xmlns:oel="http://schemas.microsoft.com/office/2019/extlst" xmlns:r="http://schemas.openxmlformats.org/officeDocument/2006/relationships" xmlns:m="http://schemas.openxmlformats.org/officeDocument/2006/math" xmlns:v="urn:schemas-microsoft-com:vml" xmlns:wp14="http://schemas.microsoft.com/office/word/2010/wordprocessingDrawing" xmlns:wp="http://schemas.openxmlformats.org/drawingml/2006/wordprocessingDrawing" xmlns:w10="urn:schemas-microsoft-com:office:word" xmlns:w="http://schemas.openxmlformats.org/wordprocessingml/2006/main" xmlns:w14="http://schemas.microsoft.com/office/word/2010/wordml" xmlns:w15="http://schemas.microsoft.com/office/word/2012/wordml" xmlns:w16cex="http://schemas.microsoft.com/office/word/2018/wordml/cex" xmlns:w16cid="http://schemas.microsoft.com/office/word/2016/wordml/cid" xmlns:w16="http://schemas.microsoft.com/office/word/2018/wordml" xmlns:w16du="http://schemas.microsoft.com/office/word/2023/wordml/word16du" xmlns:w16sdtdh="http://schemas.microsoft.com/office/word/2020/wordml/sdtdatahash" xmlns:w16sdtfl="http://schemas.microsoft.com/office/word/2024/wordml/sdtformatlock" xmlns:w16se="http://schemas.microsoft.com/office/word/2015/wordml/symex" xmlns:wpg="http://schemas.microsoft.com/office/word/2010/wordprocessingGroup" xmlns:wpi="http://schemas.microsoft.com/office/word/2010/wordprocessingInk" xmlns:wne="http://schemas.microsoft.com/office/word/2006/wordml" xmlns:wps="http://schemas.microsoft.com/office/word/2010/wordprocessingShape" mc:Ignorable="w14 w15 w16se w16cid w16 w16cex w16sdtdh w16sdtfl w16du wp14">
   <w:p>
     <w:pPr>
       <w:pStyle w:val="Header"/>
@@ -9913,7 +10553,7 @@
 </file>
 
 <file path=word/header2.xml><?xml version="1.0" encoding="utf-8"?>
-<w:hdr xmlns:wpc="http://schemas.microsoft.com/office/word/2010/wordprocessingCanvas" xmlns:cx="http://schemas.microsoft.com/office/drawing/2014/chartex" xmlns:cx1="http://schemas.microsoft.com/office/drawing/2015/9/8/chartex" xmlns:cx2="http://schemas.microsoft.com/office/drawing/2015/10/21/chartex" xmlns:cx3="http://schemas.microsoft.com/office/drawing/2016/5/9/chartex" xmlns:cx4="http://schemas.microsoft.com/office/drawing/2016/5/10/chartex" xmlns:cx5="http://schemas.microsoft.com/office/drawing/2016/5/11/chartex" xmlns:cx6="http://schemas.microsoft.com/office/drawing/2016/5/12/chartex" xmlns:cx7="http://schemas.microsoft.com/office/drawing/2016/5/13/chartex" xmlns:cx8="http://schemas.microsoft.com/office/drawing/2016/5/14/chartex" xmlns:mc="http://schemas.openxmlformats.org/markup-compatibility/2006" xmlns:aink="http://schemas.microsoft.com/office/drawing/2016/ink" xmlns:am3d="http://schemas.microsoft.com/office/drawing/2017/model3d" xmlns:o="urn:schemas-microsoft-com:office:office" xmlns:oel="http://schemas.microsoft.com/office/2019/extlst" xmlns:r="http://schemas.openxmlformats.org/officeDocument/2006/relationships" xmlns:m="http://schemas.openxmlformats.org/officeDocument/2006/math" xmlns:v="urn:schemas-microsoft-com:vml" xmlns:wp14="http://schemas.microsoft.com/office/word/2010/wordprocessingDrawing" xmlns:wp="http://schemas.openxmlformats.org/drawingml/2006/wordprocessingDrawing" xmlns:w10="urn:schemas-microsoft-com:office:word" xmlns:w="http://schemas.openxmlformats.org/wordprocessingml/2006/main" xmlns:w14="http://schemas.microsoft.com/office/word/2010/wordml" xmlns:w15="http://schemas.microsoft.com/office/word/2012/wordml" xmlns:w16cex="http://schemas.microsoft.com/office/word/2018/wordml/cex" xmlns:w16cid="http://schemas.microsoft.com/office/word/2016/wordml/cid" xmlns:w16="http://schemas.microsoft.com/office/word/2018/wordml" xmlns:w16du="http://schemas.microsoft.com/office/word/2023/wordml/word16du" xmlns:w16sdtdh="http://schemas.microsoft.com/office/word/2020/wordml/sdtdatahash" xmlns:w16se="http://schemas.microsoft.com/office/word/2015/wordml/symex" xmlns:wpg="http://schemas.microsoft.com/office/word/2010/wordprocessingGroup" xmlns:wpi="http://schemas.microsoft.com/office/word/2010/wordprocessingInk" xmlns:wne="http://schemas.microsoft.com/office/word/2006/wordml" xmlns:wps="http://schemas.microsoft.com/office/word/2010/wordprocessingShape" mc:Ignorable="w14 w15 w16se w16cid w16 w16cex w16sdtdh w16du wp14">
+<w:hdr xmlns:wpc="http://schemas.microsoft.com/office/word/2010/wordprocessingCanvas" xmlns:cx="http://schemas.microsoft.com/office/drawing/2014/chartex" xmlns:cx1="http://schemas.microsoft.com/office/drawing/2015/9/8/chartex" xmlns:cx2="http://schemas.microsoft.com/office/drawing/2015/10/21/chartex" xmlns:cx3="http://schemas.microsoft.com/office/drawing/2016/5/9/chartex" xmlns:cx4="http://schemas.microsoft.com/office/drawing/2016/5/10/chartex" xmlns:cx5="http://schemas.microsoft.com/office/drawing/2016/5/11/chartex" xmlns:cx6="http://schemas.microsoft.com/office/drawing/2016/5/12/chartex" xmlns:cx7="http://schemas.microsoft.com/office/drawing/2016/5/13/chartex" xmlns:cx8="http://schemas.microsoft.com/office/drawing/2016/5/14/chartex" xmlns:mc="http://schemas.openxmlformats.org/markup-compatibility/2006" xmlns:aink="http://schemas.microsoft.com/office/drawing/2016/ink" xmlns:am3d="http://schemas.microsoft.com/office/drawing/2017/model3d" xmlns:o="urn:schemas-microsoft-com:office:office" xmlns:oel="http://schemas.microsoft.com/office/2019/extlst" xmlns:r="http://schemas.openxmlformats.org/officeDocument/2006/relationships" xmlns:m="http://schemas.openxmlformats.org/officeDocument/2006/math" xmlns:v="urn:schemas-microsoft-com:vml" xmlns:wp14="http://schemas.microsoft.com/office/word/2010/wordprocessingDrawing" xmlns:wp="http://schemas.openxmlformats.org/drawingml/2006/wordprocessingDrawing" xmlns:w10="urn:schemas-microsoft-com:office:word" xmlns:w="http://schemas.openxmlformats.org/wordprocessingml/2006/main" xmlns:w14="http://schemas.microsoft.com/office/word/2010/wordml" xmlns:w15="http://schemas.microsoft.com/office/word/2012/wordml" xmlns:w16cex="http://schemas.microsoft.com/office/word/2018/wordml/cex" xmlns:w16cid="http://schemas.microsoft.com/office/word/2016/wordml/cid" xmlns:w16="http://schemas.microsoft.com/office/word/2018/wordml" xmlns:w16du="http://schemas.microsoft.com/office/word/2023/wordml/word16du" xmlns:w16sdtdh="http://schemas.microsoft.com/office/word/2020/wordml/sdtdatahash" xmlns:w16sdtfl="http://schemas.microsoft.com/office/word/2024/wordml/sdtformatlock" xmlns:w16se="http://schemas.microsoft.com/office/word/2015/wordml/symex" xmlns:wpg="http://schemas.microsoft.com/office/word/2010/wordprocessingGroup" xmlns:wpi="http://schemas.microsoft.com/office/word/2010/wordprocessingInk" xmlns:wne="http://schemas.microsoft.com/office/word/2006/wordml" xmlns:wps="http://schemas.microsoft.com/office/word/2010/wordprocessingShape" mc:Ignorable="w14 w15 w16se w16cid w16 w16cex w16sdtdh w16sdtfl w16du wp14">
   <w:p>
     <w:pPr>
       <w:pStyle w:val="Header"/>
@@ -9926,7 +10566,7 @@
 </file>
 
 <file path=word/styles.xml><?xml version="1.0" encoding="utf-8"?>
-<w:styles xmlns:mc="http://schemas.openxmlformats.org/markup-compatibility/2006" xmlns:r="http://schemas.openxmlformats.org/officeDocument/2006/relationships" xmlns:w="http://schemas.openxmlformats.org/wordprocessingml/2006/main" xmlns:w14="http://schemas.microsoft.com/office/word/2010/wordml" xmlns:w15="http://schemas.microsoft.com/office/word/2012/wordml" xmlns:w16cex="http://schemas.microsoft.com/office/word/2018/wordml/cex" xmlns:w16cid="http://schemas.microsoft.com/office/word/2016/wordml/cid" xmlns:w16="http://schemas.microsoft.com/office/word/2018/wordml" xmlns:w16du="http://schemas.microsoft.com/office/word/2023/wordml/word16du" xmlns:w16sdtdh="http://schemas.microsoft.com/office/word/2020/wordml/sdtdatahash" xmlns:w16se="http://schemas.microsoft.com/office/word/2015/wordml/symex" mc:Ignorable="w14 w15 w16se w16cid w16 w16cex w16sdtdh w16du">
+<w:styles xmlns:mc="http://schemas.openxmlformats.org/markup-compatibility/2006" xmlns:r="http://schemas.openxmlformats.org/officeDocument/2006/relationships" xmlns:w="http://schemas.openxmlformats.org/wordprocessingml/2006/main" xmlns:w14="http://schemas.microsoft.com/office/word/2010/wordml" xmlns:w15="http://schemas.microsoft.com/office/word/2012/wordml" xmlns:w16cex="http://schemas.microsoft.com/office/word/2018/wordml/cex" xmlns:w16cid="http://schemas.microsoft.com/office/word/2016/wordml/cid" xmlns:w16="http://schemas.microsoft.com/office/word/2018/wordml" xmlns:w16du="http://schemas.microsoft.com/office/word/2023/wordml/word16du" xmlns:w16sdtdh="http://schemas.microsoft.com/office/word/2020/wordml/sdtdatahash" xmlns:w16sdtfl="http://schemas.microsoft.com/office/word/2024/wordml/sdtformatlock" xmlns:w16se="http://schemas.microsoft.com/office/word/2015/wordml/symex" mc:Ignorable="w14 w15 w16se w16cid w16 w16cex w16sdtdh w16sdtfl w16du">
   <w:docDefaults>
     <w:rPrDefault>
       <w:rPr>

</xml_diff>

<commit_message>
nmv 02 11 2025
</commit_message>
<xml_diff>
--- a/TS-Padam/TS-6.1/TS 6.1 Malayalam Pada Paatam Corrections.docx
+++ b/TS-Padam/TS-6.1/TS 6.1 Malayalam Pada Paatam Corrections.docx
@@ -51,18 +51,7 @@
           <w:szCs w:val="32"/>
           <w:u w:val="single"/>
         </w:rPr>
-        <w:t xml:space="preserve">Observed </w:t>
-      </w:r>
-      <w:proofErr w:type="gramStart"/>
-      <w:r>
-        <w:rPr>
-          <w:b/>
-          <w:bCs/>
-          <w:sz w:val="32"/>
-          <w:szCs w:val="32"/>
-          <w:u w:val="single"/>
-        </w:rPr>
-        <w:t xml:space="preserve">till </w:t>
+        <w:t xml:space="preserve">Observed till </w:t>
       </w:r>
       <w:r>
         <w:rPr>
@@ -75,7 +64,6 @@
         </w:rPr>
         <w:t>?????</w:t>
       </w:r>
-      <w:proofErr w:type="gramEnd"/>
     </w:p>
     <w:p>
       <w:pPr>
@@ -225,18 +213,7 @@
                 <w:sz w:val="28"/>
                 <w:szCs w:val="28"/>
               </w:rPr>
-              <w:t xml:space="preserve">TS </w:t>
-            </w:r>
-            <w:proofErr w:type="gramStart"/>
-            <w:r>
-              <w:rPr>
-                <w:rFonts w:cs="Arial"/>
-                <w:b/>
-                <w:bCs/>
-                <w:sz w:val="28"/>
-                <w:szCs w:val="28"/>
-              </w:rPr>
-              <w:t>6.1.</w:t>
+              <w:t>TS 6.1.</w:t>
             </w:r>
             <w:r>
               <w:rPr>
@@ -256,18 +233,7 @@
                 <w:sz w:val="28"/>
                 <w:szCs w:val="28"/>
               </w:rPr>
-              <w:t xml:space="preserve"> -</w:t>
-            </w:r>
-            <w:proofErr w:type="gramEnd"/>
-            <w:r>
-              <w:rPr>
-                <w:rFonts w:cs="Arial"/>
-                <w:b/>
-                <w:bCs/>
-                <w:sz w:val="28"/>
-                <w:szCs w:val="28"/>
-              </w:rPr>
-              <w:t xml:space="preserve"> </w:t>
+              <w:t xml:space="preserve"> - </w:t>
             </w:r>
             <w:r>
               <w:rPr>
@@ -578,6 +544,379 @@
                 <w:szCs w:val="40"/>
               </w:rPr>
               <w:t>Z§</w:t>
+            </w:r>
+          </w:p>
+        </w:tc>
+      </w:tr>
+      <w:tr>
+        <w:trPr>
+          <w:trHeight w:val="1419"/>
+        </w:trPr>
+        <w:tc>
+          <w:tcPr>
+            <w:tcW w:w="3310" w:type="dxa"/>
+          </w:tcPr>
+          <w:p>
+            <w:pPr>
+              <w:widowControl w:val="0"/>
+              <w:autoSpaceDE w:val="0"/>
+              <w:autoSpaceDN w:val="0"/>
+              <w:adjustRightInd w:val="0"/>
+              <w:rPr>
+                <w:rFonts w:cs="Arial"/>
+                <w:b/>
+                <w:bCs/>
+                <w:sz w:val="28"/>
+                <w:szCs w:val="28"/>
+              </w:rPr>
+            </w:pPr>
+            <w:r>
+              <w:rPr>
+                <w:rFonts w:cs="Arial"/>
+                <w:b/>
+                <w:bCs/>
+                <w:sz w:val="28"/>
+                <w:szCs w:val="28"/>
+              </w:rPr>
+              <w:t>TS 6.1.</w:t>
+            </w:r>
+            <w:r>
+              <w:rPr>
+                <w:rFonts w:cs="Arial"/>
+                <w:b/>
+                <w:bCs/>
+                <w:sz w:val="28"/>
+                <w:szCs w:val="28"/>
+              </w:rPr>
+              <w:t>3</w:t>
+            </w:r>
+            <w:r>
+              <w:rPr>
+                <w:rFonts w:cs="Arial"/>
+                <w:b/>
+                <w:bCs/>
+                <w:sz w:val="28"/>
+                <w:szCs w:val="28"/>
+              </w:rPr>
+              <w:t>.</w:t>
+            </w:r>
+            <w:r>
+              <w:rPr>
+                <w:rFonts w:cs="Arial"/>
+                <w:b/>
+                <w:bCs/>
+                <w:sz w:val="28"/>
+                <w:szCs w:val="28"/>
+              </w:rPr>
+              <w:t>8</w:t>
+            </w:r>
+            <w:r>
+              <w:rPr>
+                <w:rFonts w:cs="Arial"/>
+                <w:b/>
+                <w:bCs/>
+                <w:sz w:val="28"/>
+                <w:szCs w:val="28"/>
+              </w:rPr>
+              <w:t xml:space="preserve"> </w:t>
+            </w:r>
+            <w:r>
+              <w:rPr>
+                <w:rFonts w:cs="Arial"/>
+                <w:b/>
+                <w:bCs/>
+                <w:sz w:val="28"/>
+                <w:szCs w:val="28"/>
+              </w:rPr>
+              <w:t xml:space="preserve"> - </w:t>
+            </w:r>
+            <w:r>
+              <w:rPr>
+                <w:rFonts w:cs="Arial"/>
+                <w:b/>
+                <w:bCs/>
+                <w:sz w:val="28"/>
+                <w:szCs w:val="28"/>
+              </w:rPr>
+              <w:t>Vaakyam</w:t>
+            </w:r>
+          </w:p>
+          <w:p>
+            <w:pPr>
+              <w:widowControl w:val="0"/>
+              <w:autoSpaceDE w:val="0"/>
+              <w:autoSpaceDN w:val="0"/>
+              <w:adjustRightInd w:val="0"/>
+              <w:rPr>
+                <w:b/>
+                <w:sz w:val="28"/>
+                <w:szCs w:val="28"/>
+              </w:rPr>
+            </w:pPr>
+            <w:r>
+              <w:rPr>
+                <w:b/>
+                <w:sz w:val="28"/>
+                <w:szCs w:val="28"/>
+              </w:rPr>
+              <w:t>Line</w:t>
+            </w:r>
+            <w:r>
+              <w:rPr>
+                <w:b/>
+                <w:sz w:val="28"/>
+                <w:szCs w:val="28"/>
+              </w:rPr>
+              <w:t xml:space="preserve"> No. </w:t>
+            </w:r>
+            <w:r>
+              <w:rPr>
+                <w:b/>
+                <w:sz w:val="28"/>
+                <w:szCs w:val="28"/>
+              </w:rPr>
+              <w:t>6</w:t>
+            </w:r>
+          </w:p>
+          <w:p>
+            <w:pPr>
+              <w:widowControl w:val="0"/>
+              <w:autoSpaceDE w:val="0"/>
+              <w:autoSpaceDN w:val="0"/>
+              <w:adjustRightInd w:val="0"/>
+              <w:rPr>
+                <w:rFonts w:cs="Arial"/>
+                <w:b/>
+                <w:bCs/>
+                <w:sz w:val="28"/>
+                <w:szCs w:val="28"/>
+              </w:rPr>
+            </w:pPr>
+            <w:r>
+              <w:rPr>
+                <w:b/>
+                <w:sz w:val="28"/>
+                <w:szCs w:val="28"/>
+              </w:rPr>
+              <w:t xml:space="preserve">Panchaati No. </w:t>
+            </w:r>
+            <w:r>
+              <w:rPr>
+                <w:b/>
+                <w:sz w:val="28"/>
+                <w:szCs w:val="28"/>
+              </w:rPr>
+              <w:t>24</w:t>
+            </w:r>
+          </w:p>
+        </w:tc>
+        <w:tc>
+          <w:tcPr>
+            <w:tcW w:w="4738" w:type="dxa"/>
+          </w:tcPr>
+          <w:p>
+            <w:pPr>
+              <w:widowControl w:val="0"/>
+              <w:autoSpaceDE w:val="0"/>
+              <w:autoSpaceDN w:val="0"/>
+              <w:adjustRightInd w:val="0"/>
+              <w:rPr>
+                <w:rFonts w:ascii="BRH Malayalam Extra" w:hAnsi="BRH Malayalam Extra" w:cs="BRH Malayalam Extra"/>
+                <w:sz w:val="40"/>
+                <w:szCs w:val="40"/>
+              </w:rPr>
+            </w:pPr>
+            <w:r>
+              <w:rPr>
+                <w:rFonts w:ascii="BRH Malayalam Extra" w:hAnsi="BRH Malayalam Extra" w:cs="BRH Malayalam Extra"/>
+                <w:sz w:val="40"/>
+                <w:szCs w:val="40"/>
+                <w:highlight w:val="yellow"/>
+              </w:rPr>
+              <w:t>i</w:t>
+            </w:r>
+            <w:r>
+              <w:rPr>
+                <w:rFonts w:ascii="BRH Malayalam Extra" w:hAnsi="BRH Malayalam Extra" w:cs="BRH Malayalam Extra"/>
+                <w:sz w:val="40"/>
+                <w:szCs w:val="40"/>
+              </w:rPr>
+              <w:t>p—P£</w:t>
+            </w:r>
+            <w:r>
+              <w:rPr>
+                <w:rFonts w:ascii="BRH Malayalam Extra" w:hAnsi="BRH Malayalam Extra" w:cs="Kartika"/>
+                <w:sz w:val="34"/>
+                <w:szCs w:val="40"/>
+              </w:rPr>
+              <w:t>–</w:t>
+            </w:r>
+            <w:r>
+              <w:rPr>
+                <w:rFonts w:ascii="BRH Malayalam Extra" w:hAnsi="BRH Malayalam Extra" w:cs="BRH Malayalam Extra"/>
+                <w:sz w:val="40"/>
+                <w:szCs w:val="40"/>
+              </w:rPr>
+              <w:t>¥Zb§-¥</w:t>
+            </w:r>
+            <w:r>
+              <w:rPr>
+                <w:rFonts w:ascii="BRH Malayalam Extra" w:hAnsi="BRH Malayalam Extra" w:cs="BRH Malayalam Extra"/>
+                <w:color w:val="000000"/>
+                <w:sz w:val="40"/>
+                <w:szCs w:val="40"/>
+              </w:rPr>
+              <w:t>j</w:t>
+            </w:r>
+            <w:r>
+              <w:rPr>
+                <w:rFonts w:ascii="BRH Malayalam Extra" w:hAnsi="BRH Malayalam Extra" w:cs="BRH Malayalam Extra"/>
+                <w:sz w:val="40"/>
+                <w:szCs w:val="40"/>
+              </w:rPr>
+              <w:t xml:space="preserve">xdy—J </w:t>
+            </w:r>
+          </w:p>
+          <w:p>
+            <w:pPr>
+              <w:widowControl w:val="0"/>
+              <w:autoSpaceDE w:val="0"/>
+              <w:autoSpaceDN w:val="0"/>
+              <w:adjustRightInd w:val="0"/>
+              <w:rPr>
+                <w:rFonts w:ascii="BRH Malayalam Extra" w:hAnsi="BRH Malayalam Extra" w:cs="BRH Malayalam Extra"/>
+                <w:sz w:val="40"/>
+                <w:szCs w:val="40"/>
+              </w:rPr>
+            </w:pPr>
+            <w:r>
+              <w:rPr>
+                <w:rFonts w:ascii="BRH Malayalam Extra" w:hAnsi="BRH Malayalam Extra" w:cs="BRH Malayalam Extra"/>
+                <w:sz w:val="40"/>
+                <w:szCs w:val="40"/>
+              </w:rPr>
+              <w:t>öe</w:t>
+            </w:r>
+            <w:r>
+              <w:rPr>
+                <w:rFonts w:ascii="BRH Malayalam Extra" w:hAnsi="BRH Malayalam Extra" w:cs="Kartika"/>
+                <w:sz w:val="34"/>
+                <w:szCs w:val="40"/>
+              </w:rPr>
+              <w:t>–</w:t>
+            </w:r>
+            <w:r>
+              <w:rPr>
+                <w:rFonts w:ascii="BRH Malayalam Extra" w:hAnsi="BRH Malayalam Extra" w:cs="BRH Malayalam Extra"/>
+                <w:sz w:val="40"/>
+                <w:szCs w:val="40"/>
+              </w:rPr>
+              <w:t>Rxdx˜I</w:t>
+            </w:r>
+          </w:p>
+        </w:tc>
+        <w:tc>
+          <w:tcPr>
+            <w:tcW w:w="5220" w:type="dxa"/>
+          </w:tcPr>
+          <w:p>
+            <w:pPr>
+              <w:widowControl w:val="0"/>
+              <w:autoSpaceDE w:val="0"/>
+              <w:autoSpaceDN w:val="0"/>
+              <w:adjustRightInd w:val="0"/>
+              <w:rPr>
+                <w:rFonts w:ascii="BRH Malayalam Extra" w:hAnsi="BRH Malayalam Extra" w:cs="BRH Malayalam Extra"/>
+                <w:sz w:val="40"/>
+                <w:szCs w:val="40"/>
+              </w:rPr>
+            </w:pPr>
+            <w:r>
+              <w:rPr>
+                <w:rFonts w:ascii="BRH Malayalam Extra" w:hAnsi="BRH Malayalam Extra" w:cs="BRH Malayalam Extra"/>
+                <w:sz w:val="40"/>
+                <w:szCs w:val="40"/>
+                <w:highlight w:val="green"/>
+              </w:rPr>
+              <w:t>i</w:t>
+            </w:r>
+            <w:r>
+              <w:rPr>
+                <w:rFonts w:ascii="BRH Malayalam Extra" w:hAnsi="BRH Malayalam Extra" w:cs="BRH Malayalam Extra"/>
+                <w:sz w:val="40"/>
+                <w:szCs w:val="40"/>
+              </w:rPr>
+              <w:t>—pP£</w:t>
+            </w:r>
+            <w:r>
+              <w:rPr>
+                <w:rFonts w:ascii="BRH Malayalam Extra" w:hAnsi="BRH Malayalam Extra" w:cs="Kartika"/>
+                <w:sz w:val="34"/>
+                <w:szCs w:val="40"/>
+              </w:rPr>
+              <w:t>–</w:t>
+            </w:r>
+            <w:r>
+              <w:rPr>
+                <w:rFonts w:ascii="BRH Malayalam Extra" w:hAnsi="BRH Malayalam Extra" w:cs="BRH Malayalam Extra"/>
+                <w:sz w:val="40"/>
+                <w:szCs w:val="40"/>
+              </w:rPr>
+              <w:t>¥Zb§-¥</w:t>
+            </w:r>
+            <w:r>
+              <w:rPr>
+                <w:rFonts w:ascii="BRH Malayalam Extra" w:hAnsi="BRH Malayalam Extra" w:cs="BRH Malayalam Extra"/>
+                <w:color w:val="000000"/>
+                <w:sz w:val="40"/>
+                <w:szCs w:val="40"/>
+              </w:rPr>
+              <w:t>j</w:t>
+            </w:r>
+            <w:r>
+              <w:rPr>
+                <w:rFonts w:ascii="BRH Malayalam Extra" w:hAnsi="BRH Malayalam Extra" w:cs="BRH Malayalam Extra"/>
+                <w:sz w:val="40"/>
+                <w:szCs w:val="40"/>
+              </w:rPr>
+              <w:t xml:space="preserve">xdy—J </w:t>
+            </w:r>
+          </w:p>
+          <w:p>
+            <w:pPr>
+              <w:widowControl w:val="0"/>
+              <w:autoSpaceDE w:val="0"/>
+              <w:autoSpaceDN w:val="0"/>
+              <w:adjustRightInd w:val="0"/>
+              <w:rPr>
+                <w:rFonts w:ascii="BRH Malayalam Extra" w:hAnsi="BRH Malayalam Extra" w:cs="BRH Malayalam Extra"/>
+                <w:sz w:val="40"/>
+                <w:szCs w:val="40"/>
+              </w:rPr>
+            </w:pPr>
+            <w:r>
+              <w:rPr>
+                <w:rFonts w:ascii="BRH Malayalam Extra" w:hAnsi="BRH Malayalam Extra" w:cs="BRH Malayalam Extra"/>
+                <w:sz w:val="40"/>
+                <w:szCs w:val="40"/>
+              </w:rPr>
+              <w:t>öe</w:t>
+            </w:r>
+            <w:r>
+              <w:rPr>
+                <w:rFonts w:ascii="BRH Malayalam Extra" w:hAnsi="BRH Malayalam Extra" w:cs="Kartika"/>
+                <w:sz w:val="34"/>
+                <w:szCs w:val="40"/>
+              </w:rPr>
+              <w:t>–</w:t>
+            </w:r>
+            <w:r>
+              <w:rPr>
+                <w:rFonts w:ascii="BRH Malayalam Extra" w:hAnsi="BRH Malayalam Extra" w:cs="BRH Malayalam Extra"/>
+                <w:sz w:val="40"/>
+                <w:szCs w:val="40"/>
+              </w:rPr>
+              <w:t>Rxdx˜I</w:t>
             </w:r>
           </w:p>
         </w:tc>
@@ -613,18 +952,7 @@
                 <w:sz w:val="28"/>
                 <w:szCs w:val="28"/>
               </w:rPr>
-              <w:t xml:space="preserve">TS </w:t>
-            </w:r>
-            <w:proofErr w:type="gramStart"/>
-            <w:r>
-              <w:rPr>
-                <w:rFonts w:cs="Arial"/>
-                <w:b/>
-                <w:bCs/>
-                <w:sz w:val="28"/>
-                <w:szCs w:val="28"/>
-              </w:rPr>
-              <w:t>6.1.</w:t>
+              <w:t>TS 6.1.</w:t>
             </w:r>
             <w:r>
               <w:rPr>
@@ -644,18 +972,7 @@
                 <w:sz w:val="28"/>
                 <w:szCs w:val="28"/>
               </w:rPr>
-              <w:t xml:space="preserve"> -</w:t>
-            </w:r>
-            <w:proofErr w:type="gramEnd"/>
-            <w:r>
-              <w:rPr>
-                <w:rFonts w:cs="Arial"/>
-                <w:b/>
-                <w:bCs/>
-                <w:sz w:val="28"/>
-                <w:szCs w:val="28"/>
-              </w:rPr>
-              <w:t xml:space="preserve"> </w:t>
+              <w:t xml:space="preserve"> - </w:t>
             </w:r>
             <w:r>
               <w:rPr>
@@ -878,18 +1195,7 @@
                 <w:sz w:val="28"/>
                 <w:szCs w:val="28"/>
               </w:rPr>
-              <w:t xml:space="preserve">TS </w:t>
-            </w:r>
-            <w:proofErr w:type="gramStart"/>
-            <w:r>
-              <w:rPr>
-                <w:rFonts w:cs="Arial"/>
-                <w:b/>
-                <w:bCs/>
-                <w:sz w:val="28"/>
-                <w:szCs w:val="28"/>
-              </w:rPr>
-              <w:t>6.1</w:t>
+              <w:t>TS 6.1</w:t>
             </w:r>
             <w:r>
               <w:rPr>
@@ -939,18 +1245,7 @@
                 <w:sz w:val="28"/>
                 <w:szCs w:val="28"/>
               </w:rPr>
-              <w:t xml:space="preserve"> -</w:t>
-            </w:r>
-            <w:proofErr w:type="gramEnd"/>
-            <w:r>
-              <w:rPr>
-                <w:rFonts w:cs="Arial"/>
-                <w:b/>
-                <w:bCs/>
-                <w:sz w:val="28"/>
-                <w:szCs w:val="28"/>
-              </w:rPr>
-              <w:t xml:space="preserve"> </w:t>
+              <w:t xml:space="preserve"> - </w:t>
             </w:r>
             <w:r>
               <w:rPr>
@@ -1182,79 +1477,27 @@
                 <w:sz w:val="28"/>
                 <w:szCs w:val="28"/>
               </w:rPr>
-              <w:t xml:space="preserve">TS </w:t>
-            </w:r>
-            <w:proofErr w:type="gramStart"/>
-            <w:r>
-              <w:rPr>
-                <w:rFonts w:cs="Arial"/>
-                <w:b/>
-                <w:bCs/>
-                <w:sz w:val="28"/>
-                <w:szCs w:val="28"/>
-              </w:rPr>
-              <w:t>6.</w:t>
-            </w:r>
-            <w:r>
-              <w:rPr>
-                <w:rFonts w:cs="Arial"/>
-                <w:b/>
-                <w:bCs/>
-                <w:sz w:val="28"/>
-                <w:szCs w:val="28"/>
-              </w:rPr>
-              <w:t>3</w:t>
-            </w:r>
-            <w:r>
-              <w:rPr>
-                <w:rFonts w:cs="Arial"/>
-                <w:b/>
-                <w:bCs/>
-                <w:sz w:val="28"/>
-                <w:szCs w:val="28"/>
-              </w:rPr>
-              <w:t>.1.</w:t>
-            </w:r>
-            <w:r>
-              <w:rPr>
-                <w:rFonts w:cs="Arial"/>
-                <w:b/>
-                <w:bCs/>
-                <w:sz w:val="28"/>
-                <w:szCs w:val="28"/>
-              </w:rPr>
-              <w:t>4</w:t>
-            </w:r>
-            <w:r>
-              <w:rPr>
-                <w:rFonts w:cs="Arial"/>
-                <w:b/>
-                <w:bCs/>
-                <w:sz w:val="28"/>
-                <w:szCs w:val="28"/>
-              </w:rPr>
-              <w:t xml:space="preserve"> </w:t>
-            </w:r>
-            <w:r>
-              <w:rPr>
-                <w:rFonts w:cs="Arial"/>
-                <w:b/>
-                <w:bCs/>
-                <w:sz w:val="28"/>
-                <w:szCs w:val="28"/>
-              </w:rPr>
-              <w:t xml:space="preserve"> -</w:t>
-            </w:r>
-            <w:proofErr w:type="gramEnd"/>
-            <w:r>
-              <w:rPr>
-                <w:rFonts w:cs="Arial"/>
-                <w:b/>
-                <w:bCs/>
-                <w:sz w:val="28"/>
-                <w:szCs w:val="28"/>
-              </w:rPr>
-              <w:t xml:space="preserve"> </w:t>
+              <w:t>TS 6.</w:t>
+            </w:r>
+            <w:r>
+              <w:rPr>
+                <w:rFonts w:cs="Arial"/>
+                <w:b/>
+                <w:bCs/>
+                <w:sz w:val="28"/>
+                <w:szCs w:val="28"/>
+              </w:rPr>
+              <w:t xml:space="preserve">3.1.4 </w:t>
+            </w:r>
+            <w:r>
+              <w:rPr>
+                <w:rFonts w:cs="Arial"/>
+                <w:b/>
+                <w:bCs/>
+                <w:sz w:val="28"/>
+                <w:szCs w:val="28"/>
+              </w:rPr>
+              <w:t xml:space="preserve"> - </w:t>
             </w:r>
             <w:r>
               <w:rPr>
@@ -1686,6 +1929,7 @@
           <w:b/>
           <w:bCs/>
         </w:rPr>
+        <w:lastRenderedPageBreak/>
         <w:t>(ignore those which are already incorporated in your book’s version and date)</w:t>
       </w:r>
     </w:p>
@@ -1820,19 +2064,7 @@
                 <w:sz w:val="28"/>
                 <w:szCs w:val="28"/>
               </w:rPr>
-              <w:lastRenderedPageBreak/>
-              <w:t xml:space="preserve">TS </w:t>
-            </w:r>
-            <w:proofErr w:type="gramStart"/>
-            <w:r>
-              <w:rPr>
-                <w:rFonts w:cs="Arial"/>
-                <w:b/>
-                <w:bCs/>
-                <w:sz w:val="28"/>
-                <w:szCs w:val="28"/>
-              </w:rPr>
-              <w:t>6.1.</w:t>
+              <w:t>TS 6.1.</w:t>
             </w:r>
             <w:r>
               <w:rPr>
@@ -1852,18 +2084,7 @@
                 <w:sz w:val="28"/>
                 <w:szCs w:val="28"/>
               </w:rPr>
-              <w:t xml:space="preserve"> -</w:t>
-            </w:r>
-            <w:proofErr w:type="gramEnd"/>
-            <w:r>
-              <w:rPr>
-                <w:rFonts w:cs="Arial"/>
-                <w:b/>
-                <w:bCs/>
-                <w:sz w:val="28"/>
-                <w:szCs w:val="28"/>
-              </w:rPr>
-              <w:t xml:space="preserve"> Padam</w:t>
+              <w:t xml:space="preserve"> - Padam</w:t>
             </w:r>
           </w:p>
           <w:p>
@@ -2804,18 +3025,7 @@
                 <w:sz w:val="28"/>
                 <w:szCs w:val="28"/>
               </w:rPr>
-              <w:t xml:space="preserve">TS </w:t>
-            </w:r>
-            <w:proofErr w:type="gramStart"/>
-            <w:r>
-              <w:rPr>
-                <w:rFonts w:cs="Arial"/>
-                <w:b/>
-                <w:bCs/>
-                <w:sz w:val="28"/>
-                <w:szCs w:val="28"/>
-              </w:rPr>
-              <w:t>6.1.</w:t>
+              <w:t>TS 6.1.</w:t>
             </w:r>
             <w:r>
               <w:rPr>
@@ -2835,18 +3045,7 @@
                 <w:sz w:val="28"/>
                 <w:szCs w:val="28"/>
               </w:rPr>
-              <w:t xml:space="preserve"> -</w:t>
-            </w:r>
-            <w:proofErr w:type="gramEnd"/>
-            <w:r>
-              <w:rPr>
-                <w:rFonts w:cs="Arial"/>
-                <w:b/>
-                <w:bCs/>
-                <w:sz w:val="28"/>
-                <w:szCs w:val="28"/>
-              </w:rPr>
-              <w:t xml:space="preserve"> Vaakyam</w:t>
+              <w:t xml:space="preserve"> - Vaakyam</w:t>
             </w:r>
           </w:p>
           <w:p>
@@ -3090,29 +3289,7 @@
                 <w:sz w:val="28"/>
                 <w:szCs w:val="28"/>
               </w:rPr>
-              <w:t xml:space="preserve">TS </w:t>
-            </w:r>
-            <w:proofErr w:type="gramStart"/>
-            <w:r>
-              <w:rPr>
-                <w:rFonts w:cs="Arial"/>
-                <w:b/>
-                <w:bCs/>
-                <w:sz w:val="28"/>
-                <w:szCs w:val="28"/>
-              </w:rPr>
-              <w:t>6.1.5.3  -</w:t>
-            </w:r>
-            <w:proofErr w:type="gramEnd"/>
-            <w:r>
-              <w:rPr>
-                <w:rFonts w:cs="Arial"/>
-                <w:b/>
-                <w:bCs/>
-                <w:sz w:val="28"/>
-                <w:szCs w:val="28"/>
-              </w:rPr>
-              <w:t xml:space="preserve"> Vaakyam</w:t>
+              <w:t>TS 6.1.5.3  - Vaakyam</w:t>
             </w:r>
           </w:p>
           <w:p>
@@ -3380,6 +3557,7 @@
                 <w:sz w:val="28"/>
                 <w:szCs w:val="28"/>
               </w:rPr>
+              <w:lastRenderedPageBreak/>
               <w:t>TS 6.1.5.3 - Padam</w:t>
             </w:r>
           </w:p>
@@ -3796,7 +3974,6 @@
                 <w:sz w:val="28"/>
                 <w:szCs w:val="28"/>
               </w:rPr>
-              <w:lastRenderedPageBreak/>
               <w:t>TS 6.1.6.7 - Vaakyam</w:t>
             </w:r>
           </w:p>
@@ -5273,7 +5450,6 @@
               </w:rPr>
               <w:t>–</w:t>
             </w:r>
-            <w:proofErr w:type="gramStart"/>
             <w:r>
               <w:rPr>
                 <w:rFonts w:ascii="BRH Malayalam Extra" w:hAnsi="BRH Malayalam Extra" w:cs="BRH Malayalam Extra"/>
@@ -5282,7 +5458,6 @@
               </w:rPr>
               <w:t>PyZõx(</w:t>
             </w:r>
-            <w:proofErr w:type="gramEnd"/>
             <w:r>
               <w:rPr>
                 <w:rFonts w:cs="Arial"/>
@@ -5337,18 +5512,8 @@
                 <w:sz w:val="40"/>
                 <w:szCs w:val="40"/>
               </w:rPr>
-              <w:t xml:space="preserve">py - </w:t>
-            </w:r>
-            <w:proofErr w:type="gramStart"/>
-            <w:r>
-              <w:rPr>
-                <w:rFonts w:ascii="BRH Malayalam Extra" w:hAnsi="BRH Malayalam Extra" w:cs="BRH Malayalam Extra"/>
-                <w:sz w:val="40"/>
-                <w:szCs w:val="40"/>
-              </w:rPr>
-              <w:t>PyZõx(</w:t>
-            </w:r>
-            <w:proofErr w:type="gramEnd"/>
+              <w:t>py - PyZõx(</w:t>
+            </w:r>
             <w:r>
               <w:rPr>
                 <w:rFonts w:cs="Arial"/>
@@ -5407,7 +5572,6 @@
               </w:rPr>
               <w:t>–</w:t>
             </w:r>
-            <w:proofErr w:type="gramStart"/>
             <w:r>
               <w:rPr>
                 <w:rFonts w:ascii="BRH Malayalam Extra" w:hAnsi="BRH Malayalam Extra" w:cs="BRH Malayalam Extra"/>
@@ -5416,7 +5580,6 @@
               </w:rPr>
               <w:t>PyZõx(</w:t>
             </w:r>
-            <w:proofErr w:type="gramEnd"/>
             <w:r>
               <w:rPr>
                 <w:rFonts w:cs="Arial"/>
@@ -5471,18 +5634,8 @@
                 <w:sz w:val="40"/>
                 <w:szCs w:val="40"/>
               </w:rPr>
-              <w:t xml:space="preserve">py - </w:t>
-            </w:r>
-            <w:proofErr w:type="gramStart"/>
-            <w:r>
-              <w:rPr>
-                <w:rFonts w:ascii="BRH Malayalam Extra" w:hAnsi="BRH Malayalam Extra" w:cs="BRH Malayalam Extra"/>
-                <w:sz w:val="40"/>
-                <w:szCs w:val="40"/>
-              </w:rPr>
-              <w:t>PyZõx(</w:t>
-            </w:r>
-            <w:proofErr w:type="gramEnd"/>
+              <w:t>py - PyZõx(</w:t>
+            </w:r>
             <w:r>
               <w:rPr>
                 <w:rFonts w:cs="Arial"/>
@@ -5540,29 +5693,7 @@
                 <w:sz w:val="28"/>
                 <w:szCs w:val="28"/>
               </w:rPr>
-              <w:t xml:space="preserve">TS </w:t>
-            </w:r>
-            <w:proofErr w:type="gramStart"/>
-            <w:r>
-              <w:rPr>
-                <w:rFonts w:cs="Arial"/>
-                <w:b/>
-                <w:bCs/>
-                <w:sz w:val="28"/>
-                <w:szCs w:val="28"/>
-              </w:rPr>
-              <w:t>6.1.9.6  -</w:t>
-            </w:r>
-            <w:proofErr w:type="gramEnd"/>
-            <w:r>
-              <w:rPr>
-                <w:rFonts w:cs="Arial"/>
-                <w:b/>
-                <w:bCs/>
-                <w:sz w:val="28"/>
-                <w:szCs w:val="28"/>
-              </w:rPr>
-              <w:t xml:space="preserve"> Vaakyam</w:t>
+              <w:t>TS 6.1.9.6  - Vaakyam</w:t>
             </w:r>
           </w:p>
           <w:p>
@@ -5803,29 +5934,8 @@
                 <w:sz w:val="28"/>
                 <w:szCs w:val="28"/>
               </w:rPr>
-              <w:t xml:space="preserve">TS </w:t>
-            </w:r>
-            <w:proofErr w:type="gramStart"/>
-            <w:r>
-              <w:rPr>
-                <w:rFonts w:cs="Arial"/>
-                <w:b/>
-                <w:bCs/>
-                <w:sz w:val="28"/>
-                <w:szCs w:val="28"/>
-              </w:rPr>
-              <w:t>6.1.10.3  -</w:t>
-            </w:r>
-            <w:proofErr w:type="gramEnd"/>
-            <w:r>
-              <w:rPr>
-                <w:rFonts w:cs="Arial"/>
-                <w:b/>
-                <w:bCs/>
-                <w:sz w:val="28"/>
-                <w:szCs w:val="28"/>
-              </w:rPr>
-              <w:t xml:space="preserve"> Vaakyam</w:t>
+              <w:lastRenderedPageBreak/>
+              <w:t>TS 6.1.10.3  - Vaakyam</w:t>
             </w:r>
           </w:p>
           <w:p>
@@ -6339,7 +6449,6 @@
                 <w:sz w:val="28"/>
                 <w:szCs w:val="28"/>
               </w:rPr>
-              <w:lastRenderedPageBreak/>
               <w:t>TS 6.1.10.3 - Padam</w:t>
             </w:r>
           </w:p>
@@ -6722,18 +6831,7 @@
                 <w:sz w:val="28"/>
                 <w:szCs w:val="28"/>
               </w:rPr>
-              <w:t xml:space="preserve">TS </w:t>
-            </w:r>
-            <w:proofErr w:type="gramStart"/>
-            <w:r>
-              <w:rPr>
-                <w:rFonts w:cs="Arial"/>
-                <w:b/>
-                <w:bCs/>
-                <w:sz w:val="28"/>
-                <w:szCs w:val="28"/>
-              </w:rPr>
-              <w:t>6.1.11.</w:t>
+              <w:t>TS 6.1.11.</w:t>
             </w:r>
             <w:r>
               <w:rPr>
@@ -6753,18 +6851,7 @@
                 <w:sz w:val="28"/>
                 <w:szCs w:val="28"/>
               </w:rPr>
-              <w:t xml:space="preserve">  -</w:t>
-            </w:r>
-            <w:proofErr w:type="gramEnd"/>
-            <w:r>
-              <w:rPr>
-                <w:rFonts w:cs="Arial"/>
-                <w:b/>
-                <w:bCs/>
-                <w:sz w:val="28"/>
-                <w:szCs w:val="28"/>
-              </w:rPr>
-              <w:t xml:space="preserve"> Vaakyam</w:t>
+              <w:t xml:space="preserve">  - Vaakyam</w:t>
             </w:r>
           </w:p>
           <w:p>
@@ -7019,29 +7106,7 @@
                 <w:sz w:val="28"/>
                 <w:szCs w:val="28"/>
               </w:rPr>
-              <w:t xml:space="preserve">TS </w:t>
-            </w:r>
-            <w:proofErr w:type="gramStart"/>
-            <w:r>
-              <w:rPr>
-                <w:rFonts w:cs="Arial"/>
-                <w:b/>
-                <w:bCs/>
-                <w:sz w:val="28"/>
-                <w:szCs w:val="28"/>
-              </w:rPr>
-              <w:t>6.1.11.2  -</w:t>
-            </w:r>
-            <w:proofErr w:type="gramEnd"/>
-            <w:r>
-              <w:rPr>
-                <w:rFonts w:cs="Arial"/>
-                <w:b/>
-                <w:bCs/>
-                <w:sz w:val="28"/>
-                <w:szCs w:val="28"/>
-              </w:rPr>
-              <w:t xml:space="preserve"> Vaakyam</w:t>
+              <w:t>TS 6.1.11.2  - Vaakyam</w:t>
             </w:r>
           </w:p>
           <w:p>
@@ -7803,6 +7868,7 @@
                 <w:sz w:val="28"/>
                 <w:szCs w:val="28"/>
               </w:rPr>
+              <w:lastRenderedPageBreak/>
               <w:t>TS 6.1.</w:t>
             </w:r>
             <w:r>
@@ -8190,7 +8256,6 @@
                 <w:sz w:val="28"/>
                 <w:szCs w:val="28"/>
               </w:rPr>
-              <w:lastRenderedPageBreak/>
               <w:t>TS 6</w:t>
             </w:r>
             <w:r>
@@ -8880,7 +8945,6 @@
               </w:rPr>
               <w:t>h£</w:t>
             </w:r>
-            <w:proofErr w:type="gramStart"/>
             <w:r>
               <w:rPr>
                 <w:rFonts w:ascii="BRH Malayalam Extra" w:eastAsia="Times New Roman" w:hAnsi="BRH Malayalam Extra" w:cs="BRH Malayalam Extra"/>
@@ -8915,7 +8979,6 @@
               </w:rPr>
               <w:t>(</w:t>
             </w:r>
-            <w:proofErr w:type="gramEnd"/>
             <w:r>
               <w:rPr>
                 <w:rFonts w:cs="Arial"/>
@@ -9290,25 +9353,7 @@
                 <w:sz w:val="32"/>
                 <w:szCs w:val="32"/>
               </w:rPr>
-              <w:t>(</w:t>
-            </w:r>
-            <w:proofErr w:type="gramStart"/>
-            <w:r>
-              <w:rPr>
-                <w:rFonts w:cs="Arial"/>
-                <w:sz w:val="32"/>
-                <w:szCs w:val="32"/>
-              </w:rPr>
-              <w:t>it</w:t>
-            </w:r>
-            <w:proofErr w:type="gramEnd"/>
-            <w:r>
-              <w:rPr>
-                <w:rFonts w:cs="Arial"/>
-                <w:sz w:val="32"/>
-                <w:szCs w:val="32"/>
-              </w:rPr>
-              <w:t xml:space="preserve"> </w:t>
+              <w:t xml:space="preserve">(it </w:t>
             </w:r>
             <w:r>
               <w:rPr>
@@ -9560,7 +9605,6 @@
               </w:rPr>
               <w:t>ª</w:t>
             </w:r>
-            <w:proofErr w:type="gramStart"/>
             <w:r>
               <w:rPr>
                 <w:rFonts w:ascii="BRH Malayalam Extra" w:eastAsia="Times New Roman" w:hAnsi="BRH Malayalam Extra" w:cs="Kartika"/>
@@ -9579,7 +9623,6 @@
               </w:rPr>
               <w:t>.rx</w:t>
             </w:r>
-            <w:proofErr w:type="gramEnd"/>
             <w:r>
               <w:rPr>
                 <w:rFonts w:ascii="BRH Malayalam Extra" w:eastAsia="Times New Roman" w:hAnsi="BRH Malayalam Extra" w:cs="Kartika"/>
@@ -9656,6 +9699,7 @@
                 <w:szCs w:val="40"/>
                 <w:lang w:val="en-IN" w:eastAsia="en-IN"/>
               </w:rPr>
+              <w:lastRenderedPageBreak/>
               <w:t>c¢J - sx</w:t>
             </w:r>
             <w:r>
@@ -9727,6 +9771,7 @@
                 <w:szCs w:val="40"/>
                 <w:lang w:val="en-IN" w:eastAsia="en-IN"/>
               </w:rPr>
+              <w:lastRenderedPageBreak/>
               <w:t>GZy— | C</w:t>
             </w:r>
             <w:r>
@@ -9807,7 +9852,6 @@
               </w:rPr>
               <w:t>ª</w:t>
             </w:r>
-            <w:proofErr w:type="gramStart"/>
             <w:r>
               <w:rPr>
                 <w:rFonts w:ascii="BRH Malayalam Extra" w:eastAsia="Times New Roman" w:hAnsi="BRH Malayalam Extra" w:cs="Kartika"/>
@@ -9826,7 +9870,6 @@
               </w:rPr>
               <w:t>.rx</w:t>
             </w:r>
-            <w:proofErr w:type="gramEnd"/>
             <w:r>
               <w:rPr>
                 <w:rFonts w:ascii="BRH Malayalam Extra" w:eastAsia="Times New Roman" w:hAnsi="BRH Malayalam Extra" w:cs="Kartika"/>
@@ -9903,6 +9946,7 @@
                 <w:szCs w:val="40"/>
                 <w:lang w:val="en-IN" w:eastAsia="en-IN"/>
               </w:rPr>
+              <w:lastRenderedPageBreak/>
               <w:t>c¢J - sx</w:t>
             </w:r>
             <w:r>
@@ -10188,7 +10232,6 @@
           <w:b/>
           <w:bCs/>
         </w:rPr>
-        <w:lastRenderedPageBreak/>
         <w:t>(ignore those which are already incorporated in your book’s version and date)</w:t>
       </w:r>
     </w:p>

</xml_diff>